<commit_message>
Add input for accident date
</commit_message>
<xml_diff>
--- a/public/tag-example.docx
+++ b/public/tag-example.docx
@@ -30,8 +30,6 @@
                 <w:sz w:val="22"/>
               </w:rPr>
             </w:pPr>
-            <w:bookmarkStart w:id="0" w:name="_GoBack"/>
-            <w:bookmarkEnd w:id="0"/>
             <w:r>
               <w:rPr>
                 <w:b/>
@@ -542,8 +540,17 @@
                 <w:sz w:val="22"/>
               </w:rPr>
               <w:tab/>
-              <w:t>7900 BAYMEADOWS CIRCLE E.</w:t>
-            </w:r>
+            </w:r>
+            <w:r>
+              <w:rPr>
+                <w:rFonts w:ascii="Courier New" w:hAnsi="Courier New"/>
+                <w:b/>
+                <w:sz w:val="22"/>
+              </w:rPr>
+              <w:t>{addressPatient}</w:t>
+            </w:r>
+            <w:bookmarkStart w:id="0" w:name="_GoBack"/>
+            <w:bookmarkEnd w:id="0"/>
           </w:p>
         </w:tc>
       </w:tr>
@@ -1244,7 +1251,25 @@
                 <w:b/>
                 <w:sz w:val="22"/>
               </w:rPr>
-              <w:t>06 20 2019</w:t>
+              <w:t>{</w:t>
+            </w:r>
+            <w:proofErr w:type="spellStart"/>
+            <w:r>
+              <w:rPr>
+                <w:rFonts w:ascii="Courier New" w:hAnsi="Courier New"/>
+                <w:b/>
+                <w:sz w:val="22"/>
+              </w:rPr>
+              <w:t>accidentDate</w:t>
+            </w:r>
+            <w:proofErr w:type="spellEnd"/>
+            <w:r>
+              <w:rPr>
+                <w:rFonts w:ascii="Courier New" w:hAnsi="Courier New"/>
+                <w:b/>
+                <w:sz w:val="22"/>
+              </w:rPr>
+              <w:t>}</w:t>
             </w:r>
           </w:p>
         </w:tc>
@@ -2918,7 +2943,32 @@
                 <w:sz w:val="22"/>
               </w:rPr>
               <w:tab/>
-              <w:t>7900 BAYMEADOWS CIRCLE E.</w:t>
+            </w:r>
+            <w:r>
+              <w:rPr>
+                <w:rFonts w:ascii="Courier New" w:hAnsi="Courier New"/>
+                <w:b/>
+                <w:sz w:val="22"/>
+              </w:rPr>
+              <w:t>{</w:t>
+            </w:r>
+            <w:proofErr w:type="spellStart"/>
+            <w:r>
+              <w:rPr>
+                <w:rFonts w:ascii="Courier New" w:hAnsi="Courier New"/>
+                <w:b/>
+                <w:sz w:val="22"/>
+              </w:rPr>
+              <w:t>addressPatient</w:t>
+            </w:r>
+            <w:proofErr w:type="spellEnd"/>
+            <w:r>
+              <w:rPr>
+                <w:rFonts w:ascii="Courier New" w:hAnsi="Courier New"/>
+                <w:b/>
+                <w:sz w:val="22"/>
+              </w:rPr>
+              <w:t>}</w:t>
             </w:r>
           </w:p>
         </w:tc>
@@ -3591,7 +3641,25 @@
                 <w:b/>
                 <w:sz w:val="22"/>
               </w:rPr>
-              <w:t>06 20 2019</w:t>
+              <w:t>{</w:t>
+            </w:r>
+            <w:proofErr w:type="spellStart"/>
+            <w:r>
+              <w:rPr>
+                <w:rFonts w:ascii="Courier New" w:hAnsi="Courier New"/>
+                <w:b/>
+                <w:sz w:val="22"/>
+              </w:rPr>
+              <w:t>accidentDate</w:t>
+            </w:r>
+            <w:proofErr w:type="spellEnd"/>
+            <w:r>
+              <w:rPr>
+                <w:rFonts w:ascii="Courier New" w:hAnsi="Courier New"/>
+                <w:b/>
+                <w:sz w:val="22"/>
+              </w:rPr>
+              <w:t>}</w:t>
             </w:r>
           </w:p>
         </w:tc>
@@ -5037,7 +5105,32 @@
                 <w:sz w:val="22"/>
               </w:rPr>
               <w:tab/>
-              <w:t>7900 BAYMEADOWS CIRCLE E.</w:t>
+            </w:r>
+            <w:r>
+              <w:rPr>
+                <w:rFonts w:ascii="Courier New" w:hAnsi="Courier New"/>
+                <w:b/>
+                <w:sz w:val="22"/>
+              </w:rPr>
+              <w:t>{</w:t>
+            </w:r>
+            <w:proofErr w:type="spellStart"/>
+            <w:r>
+              <w:rPr>
+                <w:rFonts w:ascii="Courier New" w:hAnsi="Courier New"/>
+                <w:b/>
+                <w:sz w:val="22"/>
+              </w:rPr>
+              <w:t>addressPatient</w:t>
+            </w:r>
+            <w:proofErr w:type="spellEnd"/>
+            <w:r>
+              <w:rPr>
+                <w:rFonts w:ascii="Courier New" w:hAnsi="Courier New"/>
+                <w:b/>
+                <w:sz w:val="22"/>
+              </w:rPr>
+              <w:t>}</w:t>
             </w:r>
           </w:p>
         </w:tc>
@@ -5710,7 +5803,25 @@
                 <w:b/>
                 <w:sz w:val="22"/>
               </w:rPr>
-              <w:t>06 20 2019</w:t>
+              <w:t>{</w:t>
+            </w:r>
+            <w:proofErr w:type="spellStart"/>
+            <w:r>
+              <w:rPr>
+                <w:rFonts w:ascii="Courier New" w:hAnsi="Courier New"/>
+                <w:b/>
+                <w:sz w:val="22"/>
+              </w:rPr>
+              <w:t>accidentDate</w:t>
+            </w:r>
+            <w:proofErr w:type="spellEnd"/>
+            <w:r>
+              <w:rPr>
+                <w:rFonts w:ascii="Courier New" w:hAnsi="Courier New"/>
+                <w:b/>
+                <w:sz w:val="22"/>
+              </w:rPr>
+              <w:t>}</w:t>
             </w:r>
           </w:p>
         </w:tc>
@@ -7111,7 +7222,32 @@
                 <w:sz w:val="22"/>
               </w:rPr>
               <w:tab/>
-              <w:t>7900 BAYMEADOWS CIRCLE E.</w:t>
+            </w:r>
+            <w:r>
+              <w:rPr>
+                <w:rFonts w:ascii="Courier New" w:hAnsi="Courier New"/>
+                <w:b/>
+                <w:sz w:val="22"/>
+              </w:rPr>
+              <w:t>{</w:t>
+            </w:r>
+            <w:proofErr w:type="spellStart"/>
+            <w:r>
+              <w:rPr>
+                <w:rFonts w:ascii="Courier New" w:hAnsi="Courier New"/>
+                <w:b/>
+                <w:sz w:val="22"/>
+              </w:rPr>
+              <w:t>addressPatient</w:t>
+            </w:r>
+            <w:proofErr w:type="spellEnd"/>
+            <w:r>
+              <w:rPr>
+                <w:rFonts w:ascii="Courier New" w:hAnsi="Courier New"/>
+                <w:b/>
+                <w:sz w:val="22"/>
+              </w:rPr>
+              <w:t>}</w:t>
             </w:r>
           </w:p>
         </w:tc>
@@ -7784,7 +7920,25 @@
                 <w:b/>
                 <w:sz w:val="22"/>
               </w:rPr>
-              <w:t>06 20 2019</w:t>
+              <w:t>{</w:t>
+            </w:r>
+            <w:proofErr w:type="spellStart"/>
+            <w:r>
+              <w:rPr>
+                <w:rFonts w:ascii="Courier New" w:hAnsi="Courier New"/>
+                <w:b/>
+                <w:sz w:val="22"/>
+              </w:rPr>
+              <w:t>accidentDate</w:t>
+            </w:r>
+            <w:proofErr w:type="spellEnd"/>
+            <w:r>
+              <w:rPr>
+                <w:rFonts w:ascii="Courier New" w:hAnsi="Courier New"/>
+                <w:b/>
+                <w:sz w:val="22"/>
+              </w:rPr>
+              <w:t>}</w:t>
             </w:r>
           </w:p>
         </w:tc>
@@ -9380,7 +9534,32 @@
                 <w:sz w:val="22"/>
               </w:rPr>
               <w:tab/>
-              <w:t>7900 BAYMEADOWS CIRCLE E.</w:t>
+            </w:r>
+            <w:r>
+              <w:rPr>
+                <w:rFonts w:ascii="Courier New" w:hAnsi="Courier New"/>
+                <w:b/>
+                <w:sz w:val="22"/>
+              </w:rPr>
+              <w:t>{</w:t>
+            </w:r>
+            <w:proofErr w:type="spellStart"/>
+            <w:r>
+              <w:rPr>
+                <w:rFonts w:ascii="Courier New" w:hAnsi="Courier New"/>
+                <w:b/>
+                <w:sz w:val="22"/>
+              </w:rPr>
+              <w:t>addressPatient</w:t>
+            </w:r>
+            <w:proofErr w:type="spellEnd"/>
+            <w:r>
+              <w:rPr>
+                <w:rFonts w:ascii="Courier New" w:hAnsi="Courier New"/>
+                <w:b/>
+                <w:sz w:val="22"/>
+              </w:rPr>
+              <w:t>}</w:t>
             </w:r>
           </w:p>
         </w:tc>
@@ -10053,7 +10232,25 @@
                 <w:b/>
                 <w:sz w:val="22"/>
               </w:rPr>
-              <w:t>06 20 2019</w:t>
+              <w:t>{</w:t>
+            </w:r>
+            <w:proofErr w:type="spellStart"/>
+            <w:r>
+              <w:rPr>
+                <w:rFonts w:ascii="Courier New" w:hAnsi="Courier New"/>
+                <w:b/>
+                <w:sz w:val="22"/>
+              </w:rPr>
+              <w:t>accidentDate</w:t>
+            </w:r>
+            <w:proofErr w:type="spellEnd"/>
+            <w:r>
+              <w:rPr>
+                <w:rFonts w:ascii="Courier New" w:hAnsi="Courier New"/>
+                <w:b/>
+                <w:sz w:val="22"/>
+              </w:rPr>
+              <w:t>}</w:t>
             </w:r>
           </w:p>
         </w:tc>
@@ -11633,7 +11830,32 @@
                 <w:sz w:val="22"/>
               </w:rPr>
               <w:tab/>
-              <w:t>7900 BAYMEADOWS CIRCLE E.</w:t>
+            </w:r>
+            <w:r>
+              <w:rPr>
+                <w:rFonts w:ascii="Courier New" w:hAnsi="Courier New"/>
+                <w:b/>
+                <w:sz w:val="22"/>
+              </w:rPr>
+              <w:t>{</w:t>
+            </w:r>
+            <w:proofErr w:type="spellStart"/>
+            <w:r>
+              <w:rPr>
+                <w:rFonts w:ascii="Courier New" w:hAnsi="Courier New"/>
+                <w:b/>
+                <w:sz w:val="22"/>
+              </w:rPr>
+              <w:t>addressPatient</w:t>
+            </w:r>
+            <w:proofErr w:type="spellEnd"/>
+            <w:r>
+              <w:rPr>
+                <w:rFonts w:ascii="Courier New" w:hAnsi="Courier New"/>
+                <w:b/>
+                <w:sz w:val="22"/>
+              </w:rPr>
+              <w:t>}</w:t>
             </w:r>
           </w:p>
         </w:tc>
@@ -12306,7 +12528,25 @@
                 <w:b/>
                 <w:sz w:val="22"/>
               </w:rPr>
-              <w:t>06 20 2019</w:t>
+              <w:t>{</w:t>
+            </w:r>
+            <w:proofErr w:type="spellStart"/>
+            <w:r>
+              <w:rPr>
+                <w:rFonts w:ascii="Courier New" w:hAnsi="Courier New"/>
+                <w:b/>
+                <w:sz w:val="22"/>
+              </w:rPr>
+              <w:t>accidentDate</w:t>
+            </w:r>
+            <w:proofErr w:type="spellEnd"/>
+            <w:r>
+              <w:rPr>
+                <w:rFonts w:ascii="Courier New" w:hAnsi="Courier New"/>
+                <w:b/>
+                <w:sz w:val="22"/>
+              </w:rPr>
+              <w:t>}</w:t>
             </w:r>
           </w:p>
         </w:tc>
@@ -13885,7 +14125,32 @@
                 <w:sz w:val="22"/>
               </w:rPr>
               <w:tab/>
-              <w:t>7900 BAYMEADOWS CIRCLE E.</w:t>
+            </w:r>
+            <w:r>
+              <w:rPr>
+                <w:rFonts w:ascii="Courier New" w:hAnsi="Courier New"/>
+                <w:b/>
+                <w:sz w:val="22"/>
+              </w:rPr>
+              <w:t>{</w:t>
+            </w:r>
+            <w:proofErr w:type="spellStart"/>
+            <w:r>
+              <w:rPr>
+                <w:rFonts w:ascii="Courier New" w:hAnsi="Courier New"/>
+                <w:b/>
+                <w:sz w:val="22"/>
+              </w:rPr>
+              <w:t>addressPatient</w:t>
+            </w:r>
+            <w:proofErr w:type="spellEnd"/>
+            <w:r>
+              <w:rPr>
+                <w:rFonts w:ascii="Courier New" w:hAnsi="Courier New"/>
+                <w:b/>
+                <w:sz w:val="22"/>
+              </w:rPr>
+              <w:t>}</w:t>
             </w:r>
           </w:p>
         </w:tc>
@@ -14558,7 +14823,25 @@
                 <w:b/>
                 <w:sz w:val="22"/>
               </w:rPr>
-              <w:t>06 20 2019</w:t>
+              <w:t>{</w:t>
+            </w:r>
+            <w:proofErr w:type="spellStart"/>
+            <w:r>
+              <w:rPr>
+                <w:rFonts w:ascii="Courier New" w:hAnsi="Courier New"/>
+                <w:b/>
+                <w:sz w:val="22"/>
+              </w:rPr>
+              <w:t>accidentDate</w:t>
+            </w:r>
+            <w:proofErr w:type="spellEnd"/>
+            <w:r>
+              <w:rPr>
+                <w:rFonts w:ascii="Courier New" w:hAnsi="Courier New"/>
+                <w:b/>
+                <w:sz w:val="22"/>
+              </w:rPr>
+              <w:t>}</w:t>
             </w:r>
           </w:p>
         </w:tc>
@@ -22855,7 +23138,7 @@
   <a:extraClrSchemeLst/>
   <a:extLst>
     <a:ext uri="{05A4C25C-085E-4340-85A3-A5531E510DB2}">
-      <thm15:themeFamily xmlns="" xmlns:thm15="http://schemas.microsoft.com/office/thememl/2012/main" name="Office Theme" id="{62F939B6-93AF-4DB8-9C6B-D6C7DFDC589F}" vid="{4A3C46E8-61CC-4603-A589-7422A47A8E4A}"/>
+      <thm15:themeFamily xmlns:thm15="http://schemas.microsoft.com/office/thememl/2012/main" xmlns="" name="Office Theme" id="{62F939B6-93AF-4DB8-9C6B-D6C7DFDC589F}" vid="{4A3C46E8-61CC-4603-A589-7422A47A8E4A}"/>
     </a:ext>
   </a:extLst>
 </a:theme>
@@ -22866,7 +23149,7 @@
 </file>
 
 <file path=customXml/itemProps1.xml><?xml version="1.0" encoding="utf-8"?>
-<ds:datastoreItem xmlns:ds="http://schemas.openxmlformats.org/officeDocument/2006/customXml" ds:itemID="{F454637F-395C-4210-A92A-D47861090587}">
+<ds:datastoreItem xmlns:ds="http://schemas.openxmlformats.org/officeDocument/2006/customXml" ds:itemID="{60DAA184-AE53-4663-9379-6F826F431263}">
   <ds:schemaRefs>
     <ds:schemaRef ds:uri="http://schemas.openxmlformats.org/officeDocument/2006/bibliography"/>
   </ds:schemaRefs>

</xml_diff>

<commit_message>
Fix bug with way file
</commit_message>
<xml_diff>
--- a/public/tag-example.docx
+++ b/public/tag-example.docx
@@ -547,10 +547,26 @@
                 <w:b/>
                 <w:sz w:val="22"/>
               </w:rPr>
-              <w:t>{addressPatient}</w:t>
-            </w:r>
-            <w:bookmarkStart w:id="0" w:name="_GoBack"/>
-            <w:bookmarkEnd w:id="0"/>
+              <w:t>{</w:t>
+            </w:r>
+            <w:proofErr w:type="spellStart"/>
+            <w:r>
+              <w:rPr>
+                <w:rFonts w:ascii="Courier New" w:hAnsi="Courier New"/>
+                <w:b/>
+                <w:sz w:val="22"/>
+              </w:rPr>
+              <w:t>addressPatient</w:t>
+            </w:r>
+            <w:proofErr w:type="spellEnd"/>
+            <w:r>
+              <w:rPr>
+                <w:rFonts w:ascii="Courier New" w:hAnsi="Courier New"/>
+                <w:b/>
+                <w:sz w:val="22"/>
+              </w:rPr>
+              <w:t>}</w:t>
+            </w:r>
           </w:p>
         </w:tc>
       </w:tr>
@@ -2152,7 +2168,7 @@
                 <w:b/>
                 <w:sz w:val="22"/>
               </w:rPr>
-              <w:tab/>
+              <w:t xml:space="preserve"> </w:t>
             </w:r>
             <w:r>
               <w:rPr>
@@ -2167,7 +2183,6 @@
                 <w:rFonts w:ascii="Courier New" w:hAnsi="Courier New"/>
                 <w:b/>
                 <w:sz w:val="22"/>
-                <w:lang w:val="ru-RU"/>
               </w:rPr>
               <w:t>0</w:t>
             </w:r>
@@ -2185,7 +2200,15 @@
                 <w:b/>
                 <w:sz w:val="22"/>
               </w:rPr>
-              <w:tab/>
+              <w:t xml:space="preserve"> </w:t>
+            </w:r>
+            <w:r>
+              <w:rPr>
+                <w:rFonts w:ascii="Courier New" w:hAnsi="Courier New"/>
+                <w:b/>
+                <w:sz w:val="22"/>
+              </w:rPr>
+              <w:t xml:space="preserve"> </w:t>
             </w:r>
             <w:r>
               <w:rPr>
@@ -2202,15 +2225,15 @@
                 <w:b/>
                 <w:sz w:val="22"/>
               </w:rPr>
-              <w:tab/>
-            </w:r>
-            <w:r>
-              <w:rPr>
-                <w:rFonts w:ascii="Courier New" w:hAnsi="Courier New"/>
-                <w:b/>
-                <w:sz w:val="22"/>
-              </w:rPr>
-              <w:tab/>
+              <w:t xml:space="preserve"> </w:t>
+            </w:r>
+            <w:r>
+              <w:rPr>
+                <w:rFonts w:ascii="Courier New" w:hAnsi="Courier New"/>
+                <w:b/>
+                <w:sz w:val="22"/>
+              </w:rPr>
+              <w:t xml:space="preserve"> </w:t>
             </w:r>
             <w:r>
               <w:rPr>
@@ -2228,15 +2251,16 @@
                 <w:noProof/>
                 <w:sz w:val="22"/>
               </w:rPr>
+              <w:t>label</w:t>
+            </w:r>
+            <w:r>
+              <w:rPr>
+                <w:rFonts w:ascii="Courier New" w:hAnsi="Courier New"/>
+                <w:b/>
+                <w:noProof/>
+                <w:sz w:val="22"/>
+              </w:rPr>
               <w:t>}</w:t>
-            </w:r>
-            <w:r>
-              <w:rPr>
-                <w:rFonts w:ascii="Courier New" w:hAnsi="Courier New"/>
-                <w:b/>
-                <w:sz w:val="22"/>
-              </w:rPr>
-              <w:tab/>
             </w:r>
             <w:r>
               <w:rPr>
@@ -4334,7 +4358,7 @@
                 <w:b/>
                 <w:sz w:val="22"/>
               </w:rPr>
-              <w:tab/>
+              <w:t xml:space="preserve"> </w:t>
             </w:r>
             <w:r>
               <w:rPr>
@@ -4366,7 +4390,7 @@
                 <w:b/>
                 <w:sz w:val="22"/>
               </w:rPr>
-              <w:tab/>
+              <w:t xml:space="preserve">  </w:t>
             </w:r>
             <w:r>
               <w:rPr>
@@ -4383,15 +4407,7 @@
                 <w:b/>
                 <w:sz w:val="22"/>
               </w:rPr>
-              <w:tab/>
-            </w:r>
-            <w:r>
-              <w:rPr>
-                <w:rFonts w:ascii="Courier New" w:hAnsi="Courier New"/>
-                <w:b/>
-                <w:sz w:val="22"/>
-              </w:rPr>
-              <w:tab/>
+              <w:t xml:space="preserve">  </w:t>
             </w:r>
             <w:r>
               <w:rPr>
@@ -4401,14 +4417,6 @@
                 <w:sz w:val="22"/>
               </w:rPr>
               <w:t>{label}</w:t>
-            </w:r>
-            <w:r>
-              <w:rPr>
-                <w:rFonts w:ascii="Courier New" w:hAnsi="Courier New"/>
-                <w:b/>
-                <w:sz w:val="22"/>
-              </w:rPr>
-              <w:tab/>
             </w:r>
             <w:r>
               <w:rPr>
@@ -6496,7 +6504,7 @@
                 <w:b/>
                 <w:sz w:val="22"/>
               </w:rPr>
-              <w:tab/>
+              <w:t xml:space="preserve"> </w:t>
             </w:r>
             <w:r>
               <w:rPr>
@@ -6528,7 +6536,7 @@
                 <w:b/>
                 <w:sz w:val="22"/>
               </w:rPr>
-              <w:tab/>
+              <w:t xml:space="preserve">  </w:t>
             </w:r>
             <w:r>
               <w:rPr>
@@ -6545,15 +6553,7 @@
                 <w:b/>
                 <w:sz w:val="22"/>
               </w:rPr>
-              <w:tab/>
-            </w:r>
-            <w:r>
-              <w:rPr>
-                <w:rFonts w:ascii="Courier New" w:hAnsi="Courier New"/>
-                <w:b/>
-                <w:sz w:val="22"/>
-              </w:rPr>
-              <w:tab/>
+              <w:t xml:space="preserve">  </w:t>
             </w:r>
             <w:r>
               <w:rPr>
@@ -6563,14 +6563,6 @@
                 <w:sz w:val="22"/>
               </w:rPr>
               <w:t>{label}</w:t>
-            </w:r>
-            <w:r>
-              <w:rPr>
-                <w:rFonts w:ascii="Courier New" w:hAnsi="Courier New"/>
-                <w:b/>
-                <w:sz w:val="22"/>
-              </w:rPr>
-              <w:tab/>
             </w:r>
             <w:r>
               <w:rPr>
@@ -8797,7 +8789,7 @@
                 <w:b/>
                 <w:sz w:val="22"/>
               </w:rPr>
-              <w:tab/>
+              <w:t xml:space="preserve"> </w:t>
             </w:r>
             <w:r>
               <w:rPr>
@@ -8829,7 +8821,7 @@
                 <w:b/>
                 <w:sz w:val="22"/>
               </w:rPr>
-              <w:tab/>
+              <w:t xml:space="preserve">  </w:t>
             </w:r>
             <w:r>
               <w:rPr>
@@ -8846,15 +8838,7 @@
                 <w:b/>
                 <w:sz w:val="22"/>
               </w:rPr>
-              <w:tab/>
-            </w:r>
-            <w:r>
-              <w:rPr>
-                <w:rFonts w:ascii="Courier New" w:hAnsi="Courier New"/>
-                <w:b/>
-                <w:sz w:val="22"/>
-              </w:rPr>
-              <w:tab/>
+              <w:t xml:space="preserve">  </w:t>
             </w:r>
             <w:r>
               <w:rPr>
@@ -8864,14 +8848,6 @@
                 <w:sz w:val="22"/>
               </w:rPr>
               <w:t>{label}</w:t>
-            </w:r>
-            <w:r>
-              <w:rPr>
-                <w:rFonts w:ascii="Courier New" w:hAnsi="Courier New"/>
-                <w:b/>
-                <w:sz w:val="22"/>
-              </w:rPr>
-              <w:tab/>
             </w:r>
             <w:r>
               <w:rPr>
@@ -11109,7 +11085,7 @@
                 <w:b/>
                 <w:sz w:val="22"/>
               </w:rPr>
-              <w:tab/>
+              <w:t xml:space="preserve"> </w:t>
             </w:r>
             <w:r>
               <w:rPr>
@@ -11141,7 +11117,7 @@
                 <w:b/>
                 <w:sz w:val="22"/>
               </w:rPr>
-              <w:tab/>
+              <w:t xml:space="preserve">  </w:t>
             </w:r>
             <w:r>
               <w:rPr>
@@ -11158,15 +11134,7 @@
                 <w:b/>
                 <w:sz w:val="22"/>
               </w:rPr>
-              <w:tab/>
-            </w:r>
-            <w:r>
-              <w:rPr>
-                <w:rFonts w:ascii="Courier New" w:hAnsi="Courier New"/>
-                <w:b/>
-                <w:sz w:val="22"/>
-              </w:rPr>
-              <w:tab/>
+              <w:t xml:space="preserve">  </w:t>
             </w:r>
             <w:r>
               <w:rPr>
@@ -11176,14 +11144,6 @@
                 <w:sz w:val="22"/>
               </w:rPr>
               <w:t>{label}</w:t>
-            </w:r>
-            <w:r>
-              <w:rPr>
-                <w:rFonts w:ascii="Courier New" w:hAnsi="Courier New"/>
-                <w:b/>
-                <w:sz w:val="22"/>
-              </w:rPr>
-              <w:tab/>
             </w:r>
             <w:r>
               <w:rPr>
@@ -13405,7 +13365,7 @@
                 <w:b/>
                 <w:sz w:val="22"/>
               </w:rPr>
-              <w:tab/>
+              <w:t xml:space="preserve"> </w:t>
             </w:r>
             <w:r>
               <w:rPr>
@@ -13437,7 +13397,7 @@
                 <w:b/>
                 <w:sz w:val="22"/>
               </w:rPr>
-              <w:tab/>
+              <w:t xml:space="preserve">  </w:t>
             </w:r>
             <w:r>
               <w:rPr>
@@ -13454,15 +13414,7 @@
                 <w:b/>
                 <w:sz w:val="22"/>
               </w:rPr>
-              <w:tab/>
-            </w:r>
-            <w:r>
-              <w:rPr>
-                <w:rFonts w:ascii="Courier New" w:hAnsi="Courier New"/>
-                <w:b/>
-                <w:sz w:val="22"/>
-              </w:rPr>
-              <w:tab/>
+              <w:t xml:space="preserve"> </w:t>
             </w:r>
             <w:r>
               <w:rPr>
@@ -13472,14 +13424,6 @@
                 <w:sz w:val="22"/>
               </w:rPr>
               <w:t>{label}</w:t>
-            </w:r>
-            <w:r>
-              <w:rPr>
-                <w:rFonts w:ascii="Courier New" w:hAnsi="Courier New"/>
-                <w:b/>
-                <w:sz w:val="22"/>
-              </w:rPr>
-              <w:tab/>
             </w:r>
             <w:r>
               <w:rPr>
@@ -15716,7 +15660,7 @@
                 <w:b/>
                 <w:sz w:val="22"/>
               </w:rPr>
-              <w:tab/>
+              <w:t xml:space="preserve"> </w:t>
             </w:r>
             <w:r>
               <w:rPr>
@@ -15748,7 +15692,7 @@
                 <w:b/>
                 <w:sz w:val="22"/>
               </w:rPr>
-              <w:tab/>
+              <w:t xml:space="preserve">  </w:t>
             </w:r>
             <w:r>
               <w:rPr>
@@ -15765,15 +15709,7 @@
                 <w:b/>
                 <w:sz w:val="22"/>
               </w:rPr>
-              <w:tab/>
-            </w:r>
-            <w:r>
-              <w:rPr>
-                <w:rFonts w:ascii="Courier New" w:hAnsi="Courier New"/>
-                <w:b/>
-                <w:sz w:val="22"/>
-              </w:rPr>
-              <w:tab/>
+              <w:t xml:space="preserve">  </w:t>
             </w:r>
             <w:r>
               <w:rPr>
@@ -15792,14 +15728,8 @@
               </w:rPr>
               <w:tab/>
             </w:r>
-            <w:r>
-              <w:rPr>
-                <w:rFonts w:ascii="Courier New" w:hAnsi="Courier New"/>
-                <w:b/>
-                <w:sz w:val="22"/>
-              </w:rPr>
-              <w:tab/>
-            </w:r>
+            <w:bookmarkStart w:id="0" w:name="_GoBack"/>
+            <w:bookmarkEnd w:id="0"/>
             <w:r>
               <w:rPr>
                 <w:rFonts w:ascii="Courier New" w:hAnsi="Courier New"/>
@@ -23138,7 +23068,7 @@
   <a:extraClrSchemeLst/>
   <a:extLst>
     <a:ext uri="{05A4C25C-085E-4340-85A3-A5531E510DB2}">
-      <thm15:themeFamily xmlns:thm15="http://schemas.microsoft.com/office/thememl/2012/main" xmlns="" name="Office Theme" id="{62F939B6-93AF-4DB8-9C6B-D6C7DFDC589F}" vid="{4A3C46E8-61CC-4603-A589-7422A47A8E4A}"/>
+      <thm15:themeFamily xmlns="" xmlns:thm15="http://schemas.microsoft.com/office/thememl/2012/main" name="Office Theme" id="{62F939B6-93AF-4DB8-9C6B-D6C7DFDC589F}" vid="{4A3C46E8-61CC-4603-A589-7422A47A8E4A}"/>
     </a:ext>
   </a:extLst>
 </a:theme>
@@ -23149,7 +23079,7 @@
 </file>
 
 <file path=customXml/itemProps1.xml><?xml version="1.0" encoding="utf-8"?>
-<ds:datastoreItem xmlns:ds="http://schemas.openxmlformats.org/officeDocument/2006/customXml" ds:itemID="{60DAA184-AE53-4663-9379-6F826F431263}">
+<ds:datastoreItem xmlns:ds="http://schemas.openxmlformats.org/officeDocument/2006/customXml" ds:itemID="{28C3963A-AECC-4526-8428-1886237E1CE6}">
   <ds:schemaRefs>
     <ds:schemaRef ds:uri="http://schemas.openxmlformats.org/officeDocument/2006/bibliography"/>
   </ds:schemaRefs>

</xml_diff>

<commit_message>
Add fields for ssn holder
</commit_message>
<xml_diff>
--- a/public/tag-example.docx
+++ b/public/tag-example.docx
@@ -30,6 +30,8 @@
                 <w:sz w:val="22"/>
               </w:rPr>
             </w:pPr>
+            <w:bookmarkStart w:id="0" w:name="_GoBack"/>
+            <w:bookmarkEnd w:id="0"/>
             <w:r>
               <w:rPr>
                 <w:b/>
@@ -57,7 +59,7 @@
                 <w:noProof/>
                 <w:sz w:val="22"/>
               </w:rPr>
-              <w:t>STATEFARM</w:t>
+              <w:t>{insurance}</w:t>
             </w:r>
           </w:p>
         </w:tc>
@@ -385,7 +387,25 @@
                 <w:b/>
                 <w:sz w:val="22"/>
               </w:rPr>
-              <w:t>{dob}</w:t>
+              <w:t>{</w:t>
+            </w:r>
+            <w:proofErr w:type="spellStart"/>
+            <w:r>
+              <w:rPr>
+                <w:rFonts w:ascii="Courier New" w:hAnsi="Courier New"/>
+                <w:b/>
+                <w:sz w:val="22"/>
+              </w:rPr>
+              <w:t>dob</w:t>
+            </w:r>
+            <w:proofErr w:type="spellEnd"/>
+            <w:r>
+              <w:rPr>
+                <w:rFonts w:ascii="Courier New" w:hAnsi="Courier New"/>
+                <w:b/>
+                <w:sz w:val="22"/>
+              </w:rPr>
+              <w:t>}</w:t>
             </w:r>
             <w:r>
               <w:rPr>
@@ -556,7 +576,15 @@
                 <w:b/>
                 <w:sz w:val="22"/>
               </w:rPr>
-              <w:t>addressPatient</w:t>
+              <w:t>address</w:t>
+            </w:r>
+            <w:r>
+              <w:rPr>
+                <w:rFonts w:ascii="Courier New" w:hAnsi="Courier New"/>
+                <w:b/>
+                <w:sz w:val="22"/>
+              </w:rPr>
+              <w:t>Holder</w:t>
             </w:r>
             <w:proofErr w:type="spellEnd"/>
             <w:r>
@@ -657,7 +685,43 @@
                 <w:sz w:val="22"/>
               </w:rPr>
               <w:tab/>
-              <w:t>{city}                  {state}</w:t>
+              <w:t>{city</w:t>
+            </w:r>
+            <w:r>
+              <w:rPr>
+                <w:rFonts w:ascii="Courier New" w:hAnsi="Courier New"/>
+                <w:b/>
+                <w:noProof/>
+                <w:sz w:val="22"/>
+              </w:rPr>
+              <w:t>Holder</w:t>
+            </w:r>
+            <w:r>
+              <w:rPr>
+                <w:rFonts w:ascii="Courier New" w:hAnsi="Courier New"/>
+                <w:b/>
+                <w:noProof/>
+                <w:sz w:val="22"/>
+              </w:rPr>
+              <w:t>}                  {state</w:t>
+            </w:r>
+            <w:r>
+              <w:rPr>
+                <w:rFonts w:ascii="Courier New" w:hAnsi="Courier New"/>
+                <w:b/>
+                <w:noProof/>
+                <w:sz w:val="22"/>
+              </w:rPr>
+              <w:t>Holder</w:t>
+            </w:r>
+            <w:r>
+              <w:rPr>
+                <w:rFonts w:ascii="Courier New" w:hAnsi="Courier New"/>
+                <w:b/>
+                <w:noProof/>
+                <w:sz w:val="22"/>
+              </w:rPr>
+              <w:t>}</w:t>
             </w:r>
           </w:p>
         </w:tc>
@@ -768,22 +832,6 @@
                 <w:b/>
                 <w:sz w:val="22"/>
               </w:rPr>
-              <w:t>{zip}</w:t>
-            </w:r>
-            <w:r>
-              <w:rPr>
-                <w:rFonts w:ascii="Courier New" w:hAnsi="Courier New"/>
-                <w:b/>
-                <w:sz w:val="22"/>
-              </w:rPr>
-              <w:tab/>
-            </w:r>
-            <w:r>
-              <w:rPr>
-                <w:rFonts w:ascii="Courier New" w:hAnsi="Courier New"/>
-                <w:b/>
-                <w:sz w:val="22"/>
-              </w:rPr>
               <w:t>{</w:t>
             </w:r>
             <w:proofErr w:type="spellStart"/>
@@ -793,7 +841,57 @@
                 <w:b/>
                 <w:sz w:val="22"/>
               </w:rPr>
+              <w:t>zip</w:t>
+            </w:r>
+            <w:r>
+              <w:rPr>
+                <w:rFonts w:ascii="Courier New" w:hAnsi="Courier New"/>
+                <w:b/>
+                <w:sz w:val="22"/>
+              </w:rPr>
+              <w:t>Holder</w:t>
+            </w:r>
+            <w:proofErr w:type="spellEnd"/>
+            <w:r>
+              <w:rPr>
+                <w:rFonts w:ascii="Courier New" w:hAnsi="Courier New"/>
+                <w:b/>
+                <w:sz w:val="22"/>
+              </w:rPr>
+              <w:t>}</w:t>
+            </w:r>
+            <w:r>
+              <w:rPr>
+                <w:rFonts w:ascii="Courier New" w:hAnsi="Courier New"/>
+                <w:b/>
+                <w:sz w:val="22"/>
+              </w:rPr>
+              <w:tab/>
+            </w:r>
+            <w:r>
+              <w:rPr>
+                <w:rFonts w:ascii="Courier New" w:hAnsi="Courier New"/>
+                <w:b/>
+                <w:sz w:val="22"/>
+              </w:rPr>
+              <w:t>{</w:t>
+            </w:r>
+            <w:proofErr w:type="spellStart"/>
+            <w:r>
+              <w:rPr>
+                <w:rFonts w:ascii="Courier New" w:hAnsi="Courier New"/>
+                <w:b/>
+                <w:sz w:val="22"/>
+              </w:rPr>
               <w:t>phoneNumber</w:t>
+            </w:r>
+            <w:r>
+              <w:rPr>
+                <w:rFonts w:ascii="Courier New" w:hAnsi="Courier New"/>
+                <w:b/>
+                <w:sz w:val="22"/>
+              </w:rPr>
+              <w:t>Holder</w:t>
             </w:r>
             <w:proofErr w:type="spellEnd"/>
             <w:r>
@@ -1081,7 +1179,7 @@
                 <w:noProof/>
                 <w:sz w:val="22"/>
               </w:rPr>
-              <w:t>STATEFARM</w:t>
+              <w:t>{insurance}</w:t>
             </w:r>
           </w:p>
         </w:tc>
@@ -2827,7 +2925,25 @@
                 <w:sz w:val="22"/>
               </w:rPr>
               <w:tab/>
-              <w:t>{dob}</w:t>
+              <w:t>{</w:t>
+            </w:r>
+            <w:proofErr w:type="spellStart"/>
+            <w:r>
+              <w:rPr>
+                <w:rFonts w:ascii="Courier New" w:hAnsi="Courier New"/>
+                <w:b/>
+                <w:sz w:val="22"/>
+              </w:rPr>
+              <w:t>dob</w:t>
+            </w:r>
+            <w:proofErr w:type="spellEnd"/>
+            <w:r>
+              <w:rPr>
+                <w:rFonts w:ascii="Courier New" w:hAnsi="Courier New"/>
+                <w:b/>
+                <w:sz w:val="22"/>
+              </w:rPr>
+              <w:t>}</w:t>
             </w:r>
             <w:r>
               <w:rPr>
@@ -2983,7 +3099,15 @@
                 <w:b/>
                 <w:sz w:val="22"/>
               </w:rPr>
-              <w:t>addressPatient</w:t>
+              <w:t>address</w:t>
+            </w:r>
+            <w:r>
+              <w:rPr>
+                <w:rFonts w:ascii="Courier New" w:hAnsi="Courier New"/>
+                <w:b/>
+                <w:sz w:val="22"/>
+              </w:rPr>
+              <w:t>Holder</w:t>
             </w:r>
             <w:proofErr w:type="spellEnd"/>
             <w:r>
@@ -3084,7 +3208,43 @@
                 <w:sz w:val="22"/>
               </w:rPr>
               <w:tab/>
-              <w:t>{city}                  {state}</w:t>
+              <w:t>{city</w:t>
+            </w:r>
+            <w:r>
+              <w:rPr>
+                <w:rFonts w:ascii="Courier New" w:hAnsi="Courier New"/>
+                <w:b/>
+                <w:noProof/>
+                <w:sz w:val="22"/>
+              </w:rPr>
+              <w:t>Holder</w:t>
+            </w:r>
+            <w:r>
+              <w:rPr>
+                <w:rFonts w:ascii="Courier New" w:hAnsi="Courier New"/>
+                <w:b/>
+                <w:noProof/>
+                <w:sz w:val="22"/>
+              </w:rPr>
+              <w:t>}                  {state</w:t>
+            </w:r>
+            <w:r>
+              <w:rPr>
+                <w:rFonts w:ascii="Courier New" w:hAnsi="Courier New"/>
+                <w:b/>
+                <w:noProof/>
+                <w:sz w:val="22"/>
+              </w:rPr>
+              <w:t>Holder</w:t>
+            </w:r>
+            <w:r>
+              <w:rPr>
+                <w:rFonts w:ascii="Courier New" w:hAnsi="Courier New"/>
+                <w:b/>
+                <w:noProof/>
+                <w:sz w:val="22"/>
+              </w:rPr>
+              <w:t>}</w:t>
             </w:r>
           </w:p>
         </w:tc>
@@ -3180,15 +3340,6 @@
                 <w:sz w:val="22"/>
               </w:rPr>
               <w:tab/>
-              <w:t>{zip}</w:t>
-            </w:r>
-            <w:r>
-              <w:rPr>
-                <w:rFonts w:ascii="Courier New" w:hAnsi="Courier New"/>
-                <w:b/>
-                <w:sz w:val="22"/>
-              </w:rPr>
-              <w:tab/>
               <w:t>{</w:t>
             </w:r>
             <w:proofErr w:type="spellStart"/>
@@ -3198,7 +3349,50 @@
                 <w:b/>
                 <w:sz w:val="22"/>
               </w:rPr>
+              <w:t>zip</w:t>
+            </w:r>
+            <w:r>
+              <w:rPr>
+                <w:rFonts w:ascii="Courier New" w:hAnsi="Courier New"/>
+                <w:b/>
+                <w:sz w:val="22"/>
+              </w:rPr>
+              <w:t>Holder</w:t>
+            </w:r>
+            <w:proofErr w:type="spellEnd"/>
+            <w:r>
+              <w:rPr>
+                <w:rFonts w:ascii="Courier New" w:hAnsi="Courier New"/>
+                <w:b/>
+                <w:sz w:val="22"/>
+              </w:rPr>
+              <w:t>}</w:t>
+            </w:r>
+            <w:r>
+              <w:rPr>
+                <w:rFonts w:ascii="Courier New" w:hAnsi="Courier New"/>
+                <w:b/>
+                <w:sz w:val="22"/>
+              </w:rPr>
+              <w:tab/>
+              <w:t>{</w:t>
+            </w:r>
+            <w:proofErr w:type="spellStart"/>
+            <w:r>
+              <w:rPr>
+                <w:rFonts w:ascii="Courier New" w:hAnsi="Courier New"/>
+                <w:b/>
+                <w:sz w:val="22"/>
+              </w:rPr>
               <w:t>phoneNumber</w:t>
+            </w:r>
+            <w:r>
+              <w:rPr>
+                <w:rFonts w:ascii="Courier New" w:hAnsi="Courier New"/>
+                <w:b/>
+                <w:sz w:val="22"/>
+              </w:rPr>
+              <w:t>Holder</w:t>
             </w:r>
             <w:proofErr w:type="spellEnd"/>
             <w:r>
@@ -4973,7 +5167,25 @@
                 <w:sz w:val="22"/>
               </w:rPr>
               <w:tab/>
-              <w:t>{dob}</w:t>
+              <w:t>{</w:t>
+            </w:r>
+            <w:proofErr w:type="spellStart"/>
+            <w:r>
+              <w:rPr>
+                <w:rFonts w:ascii="Courier New" w:hAnsi="Courier New"/>
+                <w:b/>
+                <w:sz w:val="22"/>
+              </w:rPr>
+              <w:t>dob</w:t>
+            </w:r>
+            <w:proofErr w:type="spellEnd"/>
+            <w:r>
+              <w:rPr>
+                <w:rFonts w:ascii="Courier New" w:hAnsi="Courier New"/>
+                <w:b/>
+                <w:sz w:val="22"/>
+              </w:rPr>
+              <w:t>}</w:t>
             </w:r>
             <w:r>
               <w:rPr>
@@ -5129,7 +5341,15 @@
                 <w:b/>
                 <w:sz w:val="22"/>
               </w:rPr>
-              <w:t>addressPatient</w:t>
+              <w:t>address</w:t>
+            </w:r>
+            <w:r>
+              <w:rPr>
+                <w:rFonts w:ascii="Courier New" w:hAnsi="Courier New"/>
+                <w:b/>
+                <w:sz w:val="22"/>
+              </w:rPr>
+              <w:t>Holder</w:t>
             </w:r>
             <w:proofErr w:type="spellEnd"/>
             <w:r>
@@ -5230,7 +5450,43 @@
                 <w:sz w:val="22"/>
               </w:rPr>
               <w:tab/>
-              <w:t>{city}                  {state}</w:t>
+              <w:t>{city</w:t>
+            </w:r>
+            <w:r>
+              <w:rPr>
+                <w:rFonts w:ascii="Courier New" w:hAnsi="Courier New"/>
+                <w:b/>
+                <w:noProof/>
+                <w:sz w:val="22"/>
+              </w:rPr>
+              <w:t>Holder</w:t>
+            </w:r>
+            <w:r>
+              <w:rPr>
+                <w:rFonts w:ascii="Courier New" w:hAnsi="Courier New"/>
+                <w:b/>
+                <w:noProof/>
+                <w:sz w:val="22"/>
+              </w:rPr>
+              <w:t>}                  {state</w:t>
+            </w:r>
+            <w:r>
+              <w:rPr>
+                <w:rFonts w:ascii="Courier New" w:hAnsi="Courier New"/>
+                <w:b/>
+                <w:noProof/>
+                <w:sz w:val="22"/>
+              </w:rPr>
+              <w:t>Holder</w:t>
+            </w:r>
+            <w:r>
+              <w:rPr>
+                <w:rFonts w:ascii="Courier New" w:hAnsi="Courier New"/>
+                <w:b/>
+                <w:noProof/>
+                <w:sz w:val="22"/>
+              </w:rPr>
+              <w:t>}</w:t>
             </w:r>
           </w:p>
         </w:tc>
@@ -5326,15 +5582,6 @@
                 <w:sz w:val="22"/>
               </w:rPr>
               <w:tab/>
-              <w:t>{zip}</w:t>
-            </w:r>
-            <w:r>
-              <w:rPr>
-                <w:rFonts w:ascii="Courier New" w:hAnsi="Courier New"/>
-                <w:b/>
-                <w:sz w:val="22"/>
-              </w:rPr>
-              <w:tab/>
               <w:t>{</w:t>
             </w:r>
             <w:proofErr w:type="spellStart"/>
@@ -5344,7 +5591,50 @@
                 <w:b/>
                 <w:sz w:val="22"/>
               </w:rPr>
+              <w:t>zip</w:t>
+            </w:r>
+            <w:r>
+              <w:rPr>
+                <w:rFonts w:ascii="Courier New" w:hAnsi="Courier New"/>
+                <w:b/>
+                <w:sz w:val="22"/>
+              </w:rPr>
+              <w:t>Holder</w:t>
+            </w:r>
+            <w:proofErr w:type="spellEnd"/>
+            <w:r>
+              <w:rPr>
+                <w:rFonts w:ascii="Courier New" w:hAnsi="Courier New"/>
+                <w:b/>
+                <w:sz w:val="22"/>
+              </w:rPr>
+              <w:t>}</w:t>
+            </w:r>
+            <w:r>
+              <w:rPr>
+                <w:rFonts w:ascii="Courier New" w:hAnsi="Courier New"/>
+                <w:b/>
+                <w:sz w:val="22"/>
+              </w:rPr>
+              <w:tab/>
+              <w:t>{</w:t>
+            </w:r>
+            <w:proofErr w:type="spellStart"/>
+            <w:r>
+              <w:rPr>
+                <w:rFonts w:ascii="Courier New" w:hAnsi="Courier New"/>
+                <w:b/>
+                <w:sz w:val="22"/>
+              </w:rPr>
               <w:t>phoneNumber</w:t>
+            </w:r>
+            <w:r>
+              <w:rPr>
+                <w:rFonts w:ascii="Courier New" w:hAnsi="Courier New"/>
+                <w:b/>
+                <w:sz w:val="22"/>
+              </w:rPr>
+              <w:t>Holder</w:t>
             </w:r>
             <w:proofErr w:type="spellEnd"/>
             <w:r>
@@ -7074,7 +7364,25 @@
                 <w:sz w:val="22"/>
               </w:rPr>
               <w:tab/>
-              <w:t>{dob}</w:t>
+              <w:t>{</w:t>
+            </w:r>
+            <w:proofErr w:type="spellStart"/>
+            <w:r>
+              <w:rPr>
+                <w:rFonts w:ascii="Courier New" w:hAnsi="Courier New"/>
+                <w:b/>
+                <w:sz w:val="22"/>
+              </w:rPr>
+              <w:t>dob</w:t>
+            </w:r>
+            <w:proofErr w:type="spellEnd"/>
+            <w:r>
+              <w:rPr>
+                <w:rFonts w:ascii="Courier New" w:hAnsi="Courier New"/>
+                <w:b/>
+                <w:sz w:val="22"/>
+              </w:rPr>
+              <w:t>}</w:t>
             </w:r>
             <w:r>
               <w:rPr>
@@ -7230,7 +7538,15 @@
                 <w:b/>
                 <w:sz w:val="22"/>
               </w:rPr>
-              <w:t>addressPatient</w:t>
+              <w:t>address</w:t>
+            </w:r>
+            <w:r>
+              <w:rPr>
+                <w:rFonts w:ascii="Courier New" w:hAnsi="Courier New"/>
+                <w:b/>
+                <w:sz w:val="22"/>
+              </w:rPr>
+              <w:t>Holder</w:t>
             </w:r>
             <w:proofErr w:type="spellEnd"/>
             <w:r>
@@ -7331,7 +7647,43 @@
                 <w:sz w:val="22"/>
               </w:rPr>
               <w:tab/>
-              <w:t>{city}                  {state}</w:t>
+              <w:t>{city</w:t>
+            </w:r>
+            <w:r>
+              <w:rPr>
+                <w:rFonts w:ascii="Courier New" w:hAnsi="Courier New"/>
+                <w:b/>
+                <w:noProof/>
+                <w:sz w:val="22"/>
+              </w:rPr>
+              <w:t>Holder</w:t>
+            </w:r>
+            <w:r>
+              <w:rPr>
+                <w:rFonts w:ascii="Courier New" w:hAnsi="Courier New"/>
+                <w:b/>
+                <w:noProof/>
+                <w:sz w:val="22"/>
+              </w:rPr>
+              <w:t>}                  {state</w:t>
+            </w:r>
+            <w:r>
+              <w:rPr>
+                <w:rFonts w:ascii="Courier New" w:hAnsi="Courier New"/>
+                <w:b/>
+                <w:noProof/>
+                <w:sz w:val="22"/>
+              </w:rPr>
+              <w:t>Holder</w:t>
+            </w:r>
+            <w:r>
+              <w:rPr>
+                <w:rFonts w:ascii="Courier New" w:hAnsi="Courier New"/>
+                <w:b/>
+                <w:noProof/>
+                <w:sz w:val="22"/>
+              </w:rPr>
+              <w:t>}</w:t>
             </w:r>
           </w:p>
         </w:tc>
@@ -7427,15 +7779,6 @@
                 <w:sz w:val="22"/>
               </w:rPr>
               <w:tab/>
-              <w:t>{zip}</w:t>
-            </w:r>
-            <w:r>
-              <w:rPr>
-                <w:rFonts w:ascii="Courier New" w:hAnsi="Courier New"/>
-                <w:b/>
-                <w:sz w:val="22"/>
-              </w:rPr>
-              <w:tab/>
               <w:t>{</w:t>
             </w:r>
             <w:proofErr w:type="spellStart"/>
@@ -7445,7 +7788,50 @@
                 <w:b/>
                 <w:sz w:val="22"/>
               </w:rPr>
+              <w:t>zip</w:t>
+            </w:r>
+            <w:r>
+              <w:rPr>
+                <w:rFonts w:ascii="Courier New" w:hAnsi="Courier New"/>
+                <w:b/>
+                <w:sz w:val="22"/>
+              </w:rPr>
+              <w:t>Holder</w:t>
+            </w:r>
+            <w:proofErr w:type="spellEnd"/>
+            <w:r>
+              <w:rPr>
+                <w:rFonts w:ascii="Courier New" w:hAnsi="Courier New"/>
+                <w:b/>
+                <w:sz w:val="22"/>
+              </w:rPr>
+              <w:t>}</w:t>
+            </w:r>
+            <w:r>
+              <w:rPr>
+                <w:rFonts w:ascii="Courier New" w:hAnsi="Courier New"/>
+                <w:b/>
+                <w:sz w:val="22"/>
+              </w:rPr>
+              <w:tab/>
+              <w:t>{</w:t>
+            </w:r>
+            <w:proofErr w:type="spellStart"/>
+            <w:r>
+              <w:rPr>
+                <w:rFonts w:ascii="Courier New" w:hAnsi="Courier New"/>
+                <w:b/>
+                <w:sz w:val="22"/>
+              </w:rPr>
               <w:t>phoneNumber</w:t>
+            </w:r>
+            <w:r>
+              <w:rPr>
+                <w:rFonts w:ascii="Courier New" w:hAnsi="Courier New"/>
+                <w:b/>
+                <w:sz w:val="22"/>
+              </w:rPr>
+              <w:t>Holder</w:t>
             </w:r>
             <w:proofErr w:type="spellEnd"/>
             <w:r>
@@ -9370,7 +9756,25 @@
                 <w:sz w:val="22"/>
               </w:rPr>
               <w:tab/>
-              <w:t>{dob}</w:t>
+              <w:t>{</w:t>
+            </w:r>
+            <w:proofErr w:type="spellStart"/>
+            <w:r>
+              <w:rPr>
+                <w:rFonts w:ascii="Courier New" w:hAnsi="Courier New"/>
+                <w:b/>
+                <w:sz w:val="22"/>
+              </w:rPr>
+              <w:t>dob</w:t>
+            </w:r>
+            <w:proofErr w:type="spellEnd"/>
+            <w:r>
+              <w:rPr>
+                <w:rFonts w:ascii="Courier New" w:hAnsi="Courier New"/>
+                <w:b/>
+                <w:sz w:val="22"/>
+              </w:rPr>
+              <w:t>}</w:t>
             </w:r>
             <w:r>
               <w:rPr>
@@ -9526,7 +9930,15 @@
                 <w:b/>
                 <w:sz w:val="22"/>
               </w:rPr>
-              <w:t>addressPatient</w:t>
+              <w:t>address</w:t>
+            </w:r>
+            <w:r>
+              <w:rPr>
+                <w:rFonts w:ascii="Courier New" w:hAnsi="Courier New"/>
+                <w:b/>
+                <w:sz w:val="22"/>
+              </w:rPr>
+              <w:t>Holder</w:t>
             </w:r>
             <w:proofErr w:type="spellEnd"/>
             <w:r>
@@ -9627,7 +10039,43 @@
                 <w:sz w:val="22"/>
               </w:rPr>
               <w:tab/>
-              <w:t>{city}                  {state}</w:t>
+              <w:t>{city</w:t>
+            </w:r>
+            <w:r>
+              <w:rPr>
+                <w:rFonts w:ascii="Courier New" w:hAnsi="Courier New"/>
+                <w:b/>
+                <w:noProof/>
+                <w:sz w:val="22"/>
+              </w:rPr>
+              <w:t>Holder</w:t>
+            </w:r>
+            <w:r>
+              <w:rPr>
+                <w:rFonts w:ascii="Courier New" w:hAnsi="Courier New"/>
+                <w:b/>
+                <w:noProof/>
+                <w:sz w:val="22"/>
+              </w:rPr>
+              <w:t>}                  {state</w:t>
+            </w:r>
+            <w:r>
+              <w:rPr>
+                <w:rFonts w:ascii="Courier New" w:hAnsi="Courier New"/>
+                <w:b/>
+                <w:noProof/>
+                <w:sz w:val="22"/>
+              </w:rPr>
+              <w:t>Holder</w:t>
+            </w:r>
+            <w:r>
+              <w:rPr>
+                <w:rFonts w:ascii="Courier New" w:hAnsi="Courier New"/>
+                <w:b/>
+                <w:noProof/>
+                <w:sz w:val="22"/>
+              </w:rPr>
+              <w:t>}</w:t>
             </w:r>
           </w:p>
         </w:tc>
@@ -9723,15 +10171,6 @@
                 <w:sz w:val="22"/>
               </w:rPr>
               <w:tab/>
-              <w:t>{zip}</w:t>
-            </w:r>
-            <w:r>
-              <w:rPr>
-                <w:rFonts w:ascii="Courier New" w:hAnsi="Courier New"/>
-                <w:b/>
-                <w:sz w:val="22"/>
-              </w:rPr>
-              <w:tab/>
               <w:t>{</w:t>
             </w:r>
             <w:proofErr w:type="spellStart"/>
@@ -9741,7 +10180,50 @@
                 <w:b/>
                 <w:sz w:val="22"/>
               </w:rPr>
+              <w:t>zip</w:t>
+            </w:r>
+            <w:r>
+              <w:rPr>
+                <w:rFonts w:ascii="Courier New" w:hAnsi="Courier New"/>
+                <w:b/>
+                <w:sz w:val="22"/>
+              </w:rPr>
+              <w:t>Holder</w:t>
+            </w:r>
+            <w:proofErr w:type="spellEnd"/>
+            <w:r>
+              <w:rPr>
+                <w:rFonts w:ascii="Courier New" w:hAnsi="Courier New"/>
+                <w:b/>
+                <w:sz w:val="22"/>
+              </w:rPr>
+              <w:t>}</w:t>
+            </w:r>
+            <w:r>
+              <w:rPr>
+                <w:rFonts w:ascii="Courier New" w:hAnsi="Courier New"/>
+                <w:b/>
+                <w:sz w:val="22"/>
+              </w:rPr>
+              <w:tab/>
+              <w:t>{</w:t>
+            </w:r>
+            <w:proofErr w:type="spellStart"/>
+            <w:r>
+              <w:rPr>
+                <w:rFonts w:ascii="Courier New" w:hAnsi="Courier New"/>
+                <w:b/>
+                <w:sz w:val="22"/>
+              </w:rPr>
               <w:t>phoneNumber</w:t>
+            </w:r>
+            <w:r>
+              <w:rPr>
+                <w:rFonts w:ascii="Courier New" w:hAnsi="Courier New"/>
+                <w:b/>
+                <w:sz w:val="22"/>
+              </w:rPr>
+              <w:t>Holder</w:t>
             </w:r>
             <w:proofErr w:type="spellEnd"/>
             <w:r>
@@ -11650,7 +12132,25 @@
                 <w:sz w:val="22"/>
               </w:rPr>
               <w:tab/>
-              <w:t>{dob}</w:t>
+              <w:t>{</w:t>
+            </w:r>
+            <w:proofErr w:type="spellStart"/>
+            <w:r>
+              <w:rPr>
+                <w:rFonts w:ascii="Courier New" w:hAnsi="Courier New"/>
+                <w:b/>
+                <w:sz w:val="22"/>
+              </w:rPr>
+              <w:t>dob</w:t>
+            </w:r>
+            <w:proofErr w:type="spellEnd"/>
+            <w:r>
+              <w:rPr>
+                <w:rFonts w:ascii="Courier New" w:hAnsi="Courier New"/>
+                <w:b/>
+                <w:sz w:val="22"/>
+              </w:rPr>
+              <w:t>}</w:t>
             </w:r>
             <w:r>
               <w:rPr>
@@ -11806,7 +12306,15 @@
                 <w:b/>
                 <w:sz w:val="22"/>
               </w:rPr>
-              <w:t>addressPatient</w:t>
+              <w:t>address</w:t>
+            </w:r>
+            <w:r>
+              <w:rPr>
+                <w:rFonts w:ascii="Courier New" w:hAnsi="Courier New"/>
+                <w:b/>
+                <w:sz w:val="22"/>
+              </w:rPr>
+              <w:t>Holder</w:t>
             </w:r>
             <w:proofErr w:type="spellEnd"/>
             <w:r>
@@ -11907,7 +12415,43 @@
                 <w:sz w:val="22"/>
               </w:rPr>
               <w:tab/>
-              <w:t>{city}                  {state}</w:t>
+              <w:t>{city</w:t>
+            </w:r>
+            <w:r>
+              <w:rPr>
+                <w:rFonts w:ascii="Courier New" w:hAnsi="Courier New"/>
+                <w:b/>
+                <w:noProof/>
+                <w:sz w:val="22"/>
+              </w:rPr>
+              <w:t>Holder</w:t>
+            </w:r>
+            <w:r>
+              <w:rPr>
+                <w:rFonts w:ascii="Courier New" w:hAnsi="Courier New"/>
+                <w:b/>
+                <w:noProof/>
+                <w:sz w:val="22"/>
+              </w:rPr>
+              <w:t>}                  {state</w:t>
+            </w:r>
+            <w:r>
+              <w:rPr>
+                <w:rFonts w:ascii="Courier New" w:hAnsi="Courier New"/>
+                <w:b/>
+                <w:noProof/>
+                <w:sz w:val="22"/>
+              </w:rPr>
+              <w:t>Holder</w:t>
+            </w:r>
+            <w:r>
+              <w:rPr>
+                <w:rFonts w:ascii="Courier New" w:hAnsi="Courier New"/>
+                <w:b/>
+                <w:noProof/>
+                <w:sz w:val="22"/>
+              </w:rPr>
+              <w:t>}</w:t>
             </w:r>
           </w:p>
         </w:tc>
@@ -12003,15 +12547,6 @@
                 <w:sz w:val="22"/>
               </w:rPr>
               <w:tab/>
-              <w:t>{zip}</w:t>
-            </w:r>
-            <w:r>
-              <w:rPr>
-                <w:rFonts w:ascii="Courier New" w:hAnsi="Courier New"/>
-                <w:b/>
-                <w:sz w:val="22"/>
-              </w:rPr>
-              <w:tab/>
               <w:t>{</w:t>
             </w:r>
             <w:proofErr w:type="spellStart"/>
@@ -12021,7 +12556,50 @@
                 <w:b/>
                 <w:sz w:val="22"/>
               </w:rPr>
+              <w:t>zip</w:t>
+            </w:r>
+            <w:r>
+              <w:rPr>
+                <w:rFonts w:ascii="Courier New" w:hAnsi="Courier New"/>
+                <w:b/>
+                <w:sz w:val="22"/>
+              </w:rPr>
+              <w:t>Holder</w:t>
+            </w:r>
+            <w:proofErr w:type="spellEnd"/>
+            <w:r>
+              <w:rPr>
+                <w:rFonts w:ascii="Courier New" w:hAnsi="Courier New"/>
+                <w:b/>
+                <w:sz w:val="22"/>
+              </w:rPr>
+              <w:t>}</w:t>
+            </w:r>
+            <w:r>
+              <w:rPr>
+                <w:rFonts w:ascii="Courier New" w:hAnsi="Courier New"/>
+                <w:b/>
+                <w:sz w:val="22"/>
+              </w:rPr>
+              <w:tab/>
+              <w:t>{</w:t>
+            </w:r>
+            <w:proofErr w:type="spellStart"/>
+            <w:r>
+              <w:rPr>
+                <w:rFonts w:ascii="Courier New" w:hAnsi="Courier New"/>
+                <w:b/>
+                <w:sz w:val="22"/>
+              </w:rPr>
               <w:t>phoneNumber</w:t>
+            </w:r>
+            <w:r>
+              <w:rPr>
+                <w:rFonts w:ascii="Courier New" w:hAnsi="Courier New"/>
+                <w:b/>
+                <w:sz w:val="22"/>
+              </w:rPr>
+              <w:t>Holder</w:t>
             </w:r>
             <w:proofErr w:type="spellEnd"/>
             <w:r>
@@ -13929,7 +14507,25 @@
                 <w:sz w:val="22"/>
               </w:rPr>
               <w:tab/>
-              <w:t>{dob}</w:t>
+              <w:t>{</w:t>
+            </w:r>
+            <w:proofErr w:type="spellStart"/>
+            <w:r>
+              <w:rPr>
+                <w:rFonts w:ascii="Courier New" w:hAnsi="Courier New"/>
+                <w:b/>
+                <w:sz w:val="22"/>
+              </w:rPr>
+              <w:t>dob</w:t>
+            </w:r>
+            <w:proofErr w:type="spellEnd"/>
+            <w:r>
+              <w:rPr>
+                <w:rFonts w:ascii="Courier New" w:hAnsi="Courier New"/>
+                <w:b/>
+                <w:sz w:val="22"/>
+              </w:rPr>
+              <w:t>}</w:t>
             </w:r>
             <w:r>
               <w:rPr>
@@ -14085,7 +14681,15 @@
                 <w:b/>
                 <w:sz w:val="22"/>
               </w:rPr>
-              <w:t>addressPatient</w:t>
+              <w:t>address</w:t>
+            </w:r>
+            <w:r>
+              <w:rPr>
+                <w:rFonts w:ascii="Courier New" w:hAnsi="Courier New"/>
+                <w:b/>
+                <w:sz w:val="22"/>
+              </w:rPr>
+              <w:t>Holder</w:t>
             </w:r>
             <w:proofErr w:type="spellEnd"/>
             <w:r>
@@ -14186,7 +14790,43 @@
                 <w:sz w:val="22"/>
               </w:rPr>
               <w:tab/>
-              <w:t>{city}                  {state}</w:t>
+              <w:t>{city</w:t>
+            </w:r>
+            <w:r>
+              <w:rPr>
+                <w:rFonts w:ascii="Courier New" w:hAnsi="Courier New"/>
+                <w:b/>
+                <w:noProof/>
+                <w:sz w:val="22"/>
+              </w:rPr>
+              <w:t>Holder</w:t>
+            </w:r>
+            <w:r>
+              <w:rPr>
+                <w:rFonts w:ascii="Courier New" w:hAnsi="Courier New"/>
+                <w:b/>
+                <w:noProof/>
+                <w:sz w:val="22"/>
+              </w:rPr>
+              <w:t>}                  {state</w:t>
+            </w:r>
+            <w:r>
+              <w:rPr>
+                <w:rFonts w:ascii="Courier New" w:hAnsi="Courier New"/>
+                <w:b/>
+                <w:noProof/>
+                <w:sz w:val="22"/>
+              </w:rPr>
+              <w:t>Holder</w:t>
+            </w:r>
+            <w:r>
+              <w:rPr>
+                <w:rFonts w:ascii="Courier New" w:hAnsi="Courier New"/>
+                <w:b/>
+                <w:noProof/>
+                <w:sz w:val="22"/>
+              </w:rPr>
+              <w:t>}</w:t>
             </w:r>
           </w:p>
         </w:tc>
@@ -14282,15 +14922,6 @@
                 <w:sz w:val="22"/>
               </w:rPr>
               <w:tab/>
-              <w:t>{zip}</w:t>
-            </w:r>
-            <w:r>
-              <w:rPr>
-                <w:rFonts w:ascii="Courier New" w:hAnsi="Courier New"/>
-                <w:b/>
-                <w:sz w:val="22"/>
-              </w:rPr>
-              <w:tab/>
               <w:t>{</w:t>
             </w:r>
             <w:proofErr w:type="spellStart"/>
@@ -14300,7 +14931,50 @@
                 <w:b/>
                 <w:sz w:val="22"/>
               </w:rPr>
+              <w:t>zip</w:t>
+            </w:r>
+            <w:r>
+              <w:rPr>
+                <w:rFonts w:ascii="Courier New" w:hAnsi="Courier New"/>
+                <w:b/>
+                <w:sz w:val="22"/>
+              </w:rPr>
+              <w:t>Holder</w:t>
+            </w:r>
+            <w:proofErr w:type="spellEnd"/>
+            <w:r>
+              <w:rPr>
+                <w:rFonts w:ascii="Courier New" w:hAnsi="Courier New"/>
+                <w:b/>
+                <w:sz w:val="22"/>
+              </w:rPr>
+              <w:t>}</w:t>
+            </w:r>
+            <w:r>
+              <w:rPr>
+                <w:rFonts w:ascii="Courier New" w:hAnsi="Courier New"/>
+                <w:b/>
+                <w:sz w:val="22"/>
+              </w:rPr>
+              <w:tab/>
+              <w:t>{</w:t>
+            </w:r>
+            <w:proofErr w:type="spellStart"/>
+            <w:r>
+              <w:rPr>
+                <w:rFonts w:ascii="Courier New" w:hAnsi="Courier New"/>
+                <w:b/>
+                <w:sz w:val="22"/>
+              </w:rPr>
               <w:t>phoneNumber</w:t>
+            </w:r>
+            <w:r>
+              <w:rPr>
+                <w:rFonts w:ascii="Courier New" w:hAnsi="Courier New"/>
+                <w:b/>
+                <w:sz w:val="22"/>
+              </w:rPr>
+              <w:t>Holder</w:t>
             </w:r>
             <w:proofErr w:type="spellEnd"/>
             <w:r>
@@ -15728,8 +16402,6 @@
               </w:rPr>
               <w:tab/>
             </w:r>
-            <w:bookmarkStart w:id="0" w:name="_GoBack"/>
-            <w:bookmarkEnd w:id="0"/>
             <w:r>
               <w:rPr>
                 <w:rFonts w:ascii="Courier New" w:hAnsi="Courier New"/>
@@ -16581,8 +17253,8 @@
       <w:tblLook w:val="0000" w:firstRow="0" w:lastRow="0" w:firstColumn="0" w:lastColumn="0" w:noHBand="0" w:noVBand="0"/>
     </w:tblPr>
     <w:tblGrid>
-      <w:gridCol w:w="3649"/>
-      <w:gridCol w:w="7943"/>
+      <w:gridCol w:w="3227"/>
+      <w:gridCol w:w="8365"/>
     </w:tblGrid>
     <w:tr>
       <w:trPr>
@@ -16848,7 +17520,7 @@
       </w:trPr>
       <w:tc>
         <w:tcPr>
-          <w:tcW w:w="3649" w:type="dxa"/>
+          <w:tcW w:w="3227" w:type="dxa"/>
           <w:vMerge w:val="restart"/>
           <w:vAlign w:val="center"/>
         </w:tcPr>
@@ -17003,7 +17675,7 @@
       </w:tc>
       <w:tc>
         <w:tcPr>
-          <w:tcW w:w="7943" w:type="dxa"/>
+          <w:tcW w:w="8365" w:type="dxa"/>
           <w:vAlign w:val="bottom"/>
         </w:tcPr>
         <w:p>
@@ -17025,7 +17697,30 @@
               <w:sz w:val="22"/>
             </w:rPr>
             <w:tab/>
-            <w:t>6320 ST AUGUSTINE RD #10</w:t>
+          </w:r>
+          <w:r>
+            <w:rPr>
+              <w:rFonts w:ascii="Courier New" w:hAnsi="Courier New"/>
+              <w:b/>
+              <w:sz w:val="22"/>
+            </w:rPr>
+            <w:t>{of_</w:t>
+          </w:r>
+          <w:r>
+            <w:rPr>
+              <w:rFonts w:ascii="Courier New" w:hAnsi="Courier New"/>
+              <w:b/>
+              <w:sz w:val="22"/>
+            </w:rPr>
+            <w:t>6</w:t>
+          </w:r>
+          <w:r>
+            <w:rPr>
+              <w:rFonts w:ascii="Courier New" w:hAnsi="Courier New"/>
+              <w:b/>
+              <w:sz w:val="22"/>
+            </w:rPr>
+            <w:t>_1}</w:t>
           </w:r>
           <w:r>
             <w:rPr>
@@ -17045,7 +17740,7 @@
       </w:trPr>
       <w:tc>
         <w:tcPr>
-          <w:tcW w:w="3649" w:type="dxa"/>
+          <w:tcW w:w="3227" w:type="dxa"/>
           <w:vMerge/>
           <w:vAlign w:val="bottom"/>
         </w:tcPr>
@@ -17067,7 +17762,7 @@
       </w:tc>
       <w:tc>
         <w:tcPr>
-          <w:tcW w:w="7943" w:type="dxa"/>
+          <w:tcW w:w="8365" w:type="dxa"/>
           <w:vAlign w:val="bottom"/>
         </w:tcPr>
         <w:p>
@@ -17089,7 +17784,46 @@
               <w:sz w:val="22"/>
             </w:rPr>
             <w:tab/>
-            <w:t>JACKSONVILLE, FL 32217</w:t>
+          </w:r>
+          <w:r>
+            <w:rPr>
+              <w:rFonts w:ascii="Courier New" w:hAnsi="Courier New"/>
+              <w:b/>
+              <w:sz w:val="22"/>
+            </w:rPr>
+            <w:t>{of_</w:t>
+          </w:r>
+          <w:r>
+            <w:rPr>
+              <w:rFonts w:ascii="Courier New" w:hAnsi="Courier New"/>
+              <w:b/>
+              <w:sz w:val="22"/>
+            </w:rPr>
+            <w:t>6</w:t>
+          </w:r>
+          <w:r>
+            <w:rPr>
+              <w:rFonts w:ascii="Courier New" w:hAnsi="Courier New"/>
+              <w:b/>
+              <w:sz w:val="22"/>
+            </w:rPr>
+            <w:t>_</w:t>
+          </w:r>
+          <w:r>
+            <w:rPr>
+              <w:rFonts w:ascii="Courier New" w:hAnsi="Courier New"/>
+              <w:b/>
+              <w:sz w:val="22"/>
+            </w:rPr>
+            <w:t>2</w:t>
+          </w:r>
+          <w:r>
+            <w:rPr>
+              <w:rFonts w:ascii="Courier New" w:hAnsi="Courier New"/>
+              <w:b/>
+              <w:sz w:val="22"/>
+            </w:rPr>
+            <w:t>}</w:t>
           </w:r>
           <w:r>
             <w:rPr>
@@ -17109,7 +17843,7 @@
       </w:trPr>
       <w:tc>
         <w:tcPr>
-          <w:tcW w:w="3649" w:type="dxa"/>
+          <w:tcW w:w="3227" w:type="dxa"/>
           <w:vMerge/>
           <w:vAlign w:val="bottom"/>
         </w:tcPr>
@@ -17130,7 +17864,7 @@
       </w:tc>
       <w:tc>
         <w:tcPr>
-          <w:tcW w:w="7943" w:type="dxa"/>
+          <w:tcW w:w="8365" w:type="dxa"/>
           <w:vAlign w:val="bottom"/>
         </w:tcPr>
         <w:p>
@@ -17210,8 +17944,8 @@
       <w:tblLook w:val="0000" w:firstRow="0" w:lastRow="0" w:firstColumn="0" w:lastColumn="0" w:noHBand="0" w:noVBand="0"/>
     </w:tblPr>
     <w:tblGrid>
-      <w:gridCol w:w="3649"/>
-      <w:gridCol w:w="7943"/>
+      <w:gridCol w:w="3227"/>
+      <w:gridCol w:w="8365"/>
     </w:tblGrid>
     <w:tr>
       <w:trPr>
@@ -17477,7 +18211,7 @@
       </w:trPr>
       <w:tc>
         <w:tcPr>
-          <w:tcW w:w="3649" w:type="dxa"/>
+          <w:tcW w:w="3227" w:type="dxa"/>
           <w:vMerge w:val="restart"/>
           <w:vAlign w:val="center"/>
         </w:tcPr>
@@ -17632,7 +18366,7 @@
       </w:tc>
       <w:tc>
         <w:tcPr>
-          <w:tcW w:w="7943" w:type="dxa"/>
+          <w:tcW w:w="8365" w:type="dxa"/>
           <w:vAlign w:val="bottom"/>
         </w:tcPr>
         <w:p>
@@ -17654,7 +18388,7 @@
               <w:sz w:val="22"/>
             </w:rPr>
             <w:tab/>
-            <w:t>6320 ST AUGUSTINE RD #10</w:t>
+            <w:t>{of_0_1}</w:t>
           </w:r>
           <w:r>
             <w:rPr>
@@ -17674,7 +18408,7 @@
       </w:trPr>
       <w:tc>
         <w:tcPr>
-          <w:tcW w:w="3649" w:type="dxa"/>
+          <w:tcW w:w="3227" w:type="dxa"/>
           <w:vMerge/>
           <w:vAlign w:val="bottom"/>
         </w:tcPr>
@@ -17696,7 +18430,7 @@
       </w:tc>
       <w:tc>
         <w:tcPr>
-          <w:tcW w:w="7943" w:type="dxa"/>
+          <w:tcW w:w="8365" w:type="dxa"/>
           <w:vAlign w:val="bottom"/>
         </w:tcPr>
         <w:p>
@@ -17718,7 +18452,30 @@
               <w:sz w:val="22"/>
             </w:rPr>
             <w:tab/>
-            <w:t>JACKSONVILLE, FL 32217</w:t>
+          </w:r>
+          <w:r>
+            <w:rPr>
+              <w:rFonts w:ascii="Courier New" w:hAnsi="Courier New"/>
+              <w:b/>
+              <w:sz w:val="22"/>
+            </w:rPr>
+            <w:t>{of_0_</w:t>
+          </w:r>
+          <w:r>
+            <w:rPr>
+              <w:rFonts w:ascii="Courier New" w:hAnsi="Courier New"/>
+              <w:b/>
+              <w:sz w:val="22"/>
+            </w:rPr>
+            <w:t>2</w:t>
+          </w:r>
+          <w:r>
+            <w:rPr>
+              <w:rFonts w:ascii="Courier New" w:hAnsi="Courier New"/>
+              <w:b/>
+              <w:sz w:val="22"/>
+            </w:rPr>
+            <w:t>}</w:t>
           </w:r>
           <w:r>
             <w:rPr>
@@ -17738,7 +18495,7 @@
       </w:trPr>
       <w:tc>
         <w:tcPr>
-          <w:tcW w:w="3649" w:type="dxa"/>
+          <w:tcW w:w="3227" w:type="dxa"/>
           <w:vMerge/>
           <w:vAlign w:val="bottom"/>
         </w:tcPr>
@@ -17759,7 +18516,7 @@
       </w:tc>
       <w:tc>
         <w:tcPr>
-          <w:tcW w:w="7943" w:type="dxa"/>
+          <w:tcW w:w="8365" w:type="dxa"/>
           <w:vAlign w:val="bottom"/>
         </w:tcPr>
         <w:p>
@@ -17839,8 +18596,8 @@
       <w:tblLook w:val="0000" w:firstRow="0" w:lastRow="0" w:firstColumn="0" w:lastColumn="0" w:noHBand="0" w:noVBand="0"/>
     </w:tblPr>
     <w:tblGrid>
-      <w:gridCol w:w="3649"/>
-      <w:gridCol w:w="7943"/>
+      <w:gridCol w:w="3227"/>
+      <w:gridCol w:w="8365"/>
     </w:tblGrid>
     <w:tr>
       <w:trPr>
@@ -18106,7 +18863,7 @@
       </w:trPr>
       <w:tc>
         <w:tcPr>
-          <w:tcW w:w="3649" w:type="dxa"/>
+          <w:tcW w:w="3227" w:type="dxa"/>
           <w:vMerge w:val="restart"/>
           <w:vAlign w:val="center"/>
         </w:tcPr>
@@ -18261,7 +19018,7 @@
       </w:tc>
       <w:tc>
         <w:tcPr>
-          <w:tcW w:w="7943" w:type="dxa"/>
+          <w:tcW w:w="8365" w:type="dxa"/>
           <w:vAlign w:val="bottom"/>
         </w:tcPr>
         <w:p>
@@ -18283,7 +19040,30 @@
               <w:sz w:val="22"/>
             </w:rPr>
             <w:tab/>
-            <w:t>6320 ST AUGUSTINE RD #10</w:t>
+          </w:r>
+          <w:r>
+            <w:rPr>
+              <w:rFonts w:ascii="Courier New" w:hAnsi="Courier New"/>
+              <w:b/>
+              <w:sz w:val="22"/>
+            </w:rPr>
+            <w:t>{of_</w:t>
+          </w:r>
+          <w:r>
+            <w:rPr>
+              <w:rFonts w:ascii="Courier New" w:hAnsi="Courier New"/>
+              <w:b/>
+              <w:sz w:val="22"/>
+            </w:rPr>
+            <w:t>1</w:t>
+          </w:r>
+          <w:r>
+            <w:rPr>
+              <w:rFonts w:ascii="Courier New" w:hAnsi="Courier New"/>
+              <w:b/>
+              <w:sz w:val="22"/>
+            </w:rPr>
+            <w:t>_1}</w:t>
           </w:r>
           <w:r>
             <w:rPr>
@@ -18303,7 +19083,7 @@
       </w:trPr>
       <w:tc>
         <w:tcPr>
-          <w:tcW w:w="3649" w:type="dxa"/>
+          <w:tcW w:w="3227" w:type="dxa"/>
           <w:vMerge/>
           <w:vAlign w:val="bottom"/>
         </w:tcPr>
@@ -18325,7 +19105,7 @@
       </w:tc>
       <w:tc>
         <w:tcPr>
-          <w:tcW w:w="7943" w:type="dxa"/>
+          <w:tcW w:w="8365" w:type="dxa"/>
           <w:vAlign w:val="bottom"/>
         </w:tcPr>
         <w:p>
@@ -18347,7 +19127,46 @@
               <w:sz w:val="22"/>
             </w:rPr>
             <w:tab/>
-            <w:t>JACKSONVILLE, FL 32217</w:t>
+          </w:r>
+          <w:r>
+            <w:rPr>
+              <w:rFonts w:ascii="Courier New" w:hAnsi="Courier New"/>
+              <w:b/>
+              <w:sz w:val="22"/>
+            </w:rPr>
+            <w:t>{of_</w:t>
+          </w:r>
+          <w:r>
+            <w:rPr>
+              <w:rFonts w:ascii="Courier New" w:hAnsi="Courier New"/>
+              <w:b/>
+              <w:sz w:val="22"/>
+            </w:rPr>
+            <w:t>1</w:t>
+          </w:r>
+          <w:r>
+            <w:rPr>
+              <w:rFonts w:ascii="Courier New" w:hAnsi="Courier New"/>
+              <w:b/>
+              <w:sz w:val="22"/>
+            </w:rPr>
+            <w:t>_</w:t>
+          </w:r>
+          <w:r>
+            <w:rPr>
+              <w:rFonts w:ascii="Courier New" w:hAnsi="Courier New"/>
+              <w:b/>
+              <w:sz w:val="22"/>
+            </w:rPr>
+            <w:t>2</w:t>
+          </w:r>
+          <w:r>
+            <w:rPr>
+              <w:rFonts w:ascii="Courier New" w:hAnsi="Courier New"/>
+              <w:b/>
+              <w:sz w:val="22"/>
+            </w:rPr>
+            <w:t>}</w:t>
           </w:r>
           <w:r>
             <w:rPr>
@@ -18367,7 +19186,7 @@
       </w:trPr>
       <w:tc>
         <w:tcPr>
-          <w:tcW w:w="3649" w:type="dxa"/>
+          <w:tcW w:w="3227" w:type="dxa"/>
           <w:vMerge/>
           <w:vAlign w:val="bottom"/>
         </w:tcPr>
@@ -18388,7 +19207,7 @@
       </w:tc>
       <w:tc>
         <w:tcPr>
-          <w:tcW w:w="7943" w:type="dxa"/>
+          <w:tcW w:w="8365" w:type="dxa"/>
           <w:vAlign w:val="bottom"/>
         </w:tcPr>
         <w:p>
@@ -18468,8 +19287,8 @@
       <w:tblLook w:val="0000" w:firstRow="0" w:lastRow="0" w:firstColumn="0" w:lastColumn="0" w:noHBand="0" w:noVBand="0"/>
     </w:tblPr>
     <w:tblGrid>
-      <w:gridCol w:w="3649"/>
-      <w:gridCol w:w="7943"/>
+      <w:gridCol w:w="3227"/>
+      <w:gridCol w:w="8365"/>
     </w:tblGrid>
     <w:tr>
       <w:trPr>
@@ -18735,7 +19554,7 @@
       </w:trPr>
       <w:tc>
         <w:tcPr>
-          <w:tcW w:w="3649" w:type="dxa"/>
+          <w:tcW w:w="3227" w:type="dxa"/>
           <w:vMerge w:val="restart"/>
           <w:vAlign w:val="center"/>
         </w:tcPr>
@@ -18890,7 +19709,7 @@
       </w:tc>
       <w:tc>
         <w:tcPr>
-          <w:tcW w:w="7943" w:type="dxa"/>
+          <w:tcW w:w="8365" w:type="dxa"/>
           <w:vAlign w:val="bottom"/>
         </w:tcPr>
         <w:p>
@@ -18912,7 +19731,30 @@
               <w:sz w:val="22"/>
             </w:rPr>
             <w:tab/>
-            <w:t>6320 ST AUGUSTINE RD #10</w:t>
+          </w:r>
+          <w:r>
+            <w:rPr>
+              <w:rFonts w:ascii="Courier New" w:hAnsi="Courier New"/>
+              <w:b/>
+              <w:sz w:val="22"/>
+            </w:rPr>
+            <w:t>{of_</w:t>
+          </w:r>
+          <w:r>
+            <w:rPr>
+              <w:rFonts w:ascii="Courier New" w:hAnsi="Courier New"/>
+              <w:b/>
+              <w:sz w:val="22"/>
+            </w:rPr>
+            <w:t>2</w:t>
+          </w:r>
+          <w:r>
+            <w:rPr>
+              <w:rFonts w:ascii="Courier New" w:hAnsi="Courier New"/>
+              <w:b/>
+              <w:sz w:val="22"/>
+            </w:rPr>
+            <w:t>_1}</w:t>
           </w:r>
           <w:r>
             <w:rPr>
@@ -18932,7 +19774,7 @@
       </w:trPr>
       <w:tc>
         <w:tcPr>
-          <w:tcW w:w="3649" w:type="dxa"/>
+          <w:tcW w:w="3227" w:type="dxa"/>
           <w:vMerge/>
           <w:vAlign w:val="bottom"/>
         </w:tcPr>
@@ -18954,7 +19796,7 @@
       </w:tc>
       <w:tc>
         <w:tcPr>
-          <w:tcW w:w="7943" w:type="dxa"/>
+          <w:tcW w:w="8365" w:type="dxa"/>
           <w:vAlign w:val="bottom"/>
         </w:tcPr>
         <w:p>
@@ -18976,7 +19818,46 @@
               <w:sz w:val="22"/>
             </w:rPr>
             <w:tab/>
-            <w:t>JACKSONVILLE, FL 32217</w:t>
+          </w:r>
+          <w:r>
+            <w:rPr>
+              <w:rFonts w:ascii="Courier New" w:hAnsi="Courier New"/>
+              <w:b/>
+              <w:sz w:val="22"/>
+            </w:rPr>
+            <w:t>{of_</w:t>
+          </w:r>
+          <w:r>
+            <w:rPr>
+              <w:rFonts w:ascii="Courier New" w:hAnsi="Courier New"/>
+              <w:b/>
+              <w:sz w:val="22"/>
+            </w:rPr>
+            <w:t>2</w:t>
+          </w:r>
+          <w:r>
+            <w:rPr>
+              <w:rFonts w:ascii="Courier New" w:hAnsi="Courier New"/>
+              <w:b/>
+              <w:sz w:val="22"/>
+            </w:rPr>
+            <w:t>_</w:t>
+          </w:r>
+          <w:r>
+            <w:rPr>
+              <w:rFonts w:ascii="Courier New" w:hAnsi="Courier New"/>
+              <w:b/>
+              <w:sz w:val="22"/>
+            </w:rPr>
+            <w:t>2</w:t>
+          </w:r>
+          <w:r>
+            <w:rPr>
+              <w:rFonts w:ascii="Courier New" w:hAnsi="Courier New"/>
+              <w:b/>
+              <w:sz w:val="22"/>
+            </w:rPr>
+            <w:t>}</w:t>
           </w:r>
           <w:r>
             <w:rPr>
@@ -18996,7 +19877,7 @@
       </w:trPr>
       <w:tc>
         <w:tcPr>
-          <w:tcW w:w="3649" w:type="dxa"/>
+          <w:tcW w:w="3227" w:type="dxa"/>
           <w:vMerge/>
           <w:vAlign w:val="bottom"/>
         </w:tcPr>
@@ -19017,7 +19898,7 @@
       </w:tc>
       <w:tc>
         <w:tcPr>
-          <w:tcW w:w="7943" w:type="dxa"/>
+          <w:tcW w:w="8365" w:type="dxa"/>
           <w:vAlign w:val="bottom"/>
         </w:tcPr>
         <w:p>
@@ -19745,8 +20626,8 @@
       <w:tblLook w:val="0000" w:firstRow="0" w:lastRow="0" w:firstColumn="0" w:lastColumn="0" w:noHBand="0" w:noVBand="0"/>
     </w:tblPr>
     <w:tblGrid>
-      <w:gridCol w:w="3649"/>
-      <w:gridCol w:w="7943"/>
+      <w:gridCol w:w="3227"/>
+      <w:gridCol w:w="8365"/>
     </w:tblGrid>
     <w:tr>
       <w:trPr>
@@ -20012,7 +20893,7 @@
       </w:trPr>
       <w:tc>
         <w:tcPr>
-          <w:tcW w:w="3649" w:type="dxa"/>
+          <w:tcW w:w="3227" w:type="dxa"/>
           <w:vMerge w:val="restart"/>
           <w:vAlign w:val="center"/>
         </w:tcPr>
@@ -20167,7 +21048,7 @@
       </w:tc>
       <w:tc>
         <w:tcPr>
-          <w:tcW w:w="7943" w:type="dxa"/>
+          <w:tcW w:w="8365" w:type="dxa"/>
           <w:vAlign w:val="bottom"/>
         </w:tcPr>
         <w:p>
@@ -20189,7 +21070,30 @@
               <w:sz w:val="22"/>
             </w:rPr>
             <w:tab/>
-            <w:t>6320 ST AUGUSTINE RD #10</w:t>
+          </w:r>
+          <w:r>
+            <w:rPr>
+              <w:rFonts w:ascii="Courier New" w:hAnsi="Courier New"/>
+              <w:b/>
+              <w:sz w:val="22"/>
+            </w:rPr>
+            <w:t>{of_</w:t>
+          </w:r>
+          <w:r>
+            <w:rPr>
+              <w:rFonts w:ascii="Courier New" w:hAnsi="Courier New"/>
+              <w:b/>
+              <w:sz w:val="22"/>
+            </w:rPr>
+            <w:t>3</w:t>
+          </w:r>
+          <w:r>
+            <w:rPr>
+              <w:rFonts w:ascii="Courier New" w:hAnsi="Courier New"/>
+              <w:b/>
+              <w:sz w:val="22"/>
+            </w:rPr>
+            <w:t>_1}</w:t>
           </w:r>
           <w:r>
             <w:rPr>
@@ -20209,7 +21113,7 @@
       </w:trPr>
       <w:tc>
         <w:tcPr>
-          <w:tcW w:w="3649" w:type="dxa"/>
+          <w:tcW w:w="3227" w:type="dxa"/>
           <w:vMerge/>
           <w:vAlign w:val="bottom"/>
         </w:tcPr>
@@ -20231,7 +21135,7 @@
       </w:tc>
       <w:tc>
         <w:tcPr>
-          <w:tcW w:w="7943" w:type="dxa"/>
+          <w:tcW w:w="8365" w:type="dxa"/>
           <w:vAlign w:val="bottom"/>
         </w:tcPr>
         <w:p>
@@ -20253,7 +21157,46 @@
               <w:sz w:val="22"/>
             </w:rPr>
             <w:tab/>
-            <w:t>JACKSONVILLE, FL 32217</w:t>
+          </w:r>
+          <w:r>
+            <w:rPr>
+              <w:rFonts w:ascii="Courier New" w:hAnsi="Courier New"/>
+              <w:b/>
+              <w:sz w:val="22"/>
+            </w:rPr>
+            <w:t>{of_</w:t>
+          </w:r>
+          <w:r>
+            <w:rPr>
+              <w:rFonts w:ascii="Courier New" w:hAnsi="Courier New"/>
+              <w:b/>
+              <w:sz w:val="22"/>
+            </w:rPr>
+            <w:t>3</w:t>
+          </w:r>
+          <w:r>
+            <w:rPr>
+              <w:rFonts w:ascii="Courier New" w:hAnsi="Courier New"/>
+              <w:b/>
+              <w:sz w:val="22"/>
+            </w:rPr>
+            <w:t>_</w:t>
+          </w:r>
+          <w:r>
+            <w:rPr>
+              <w:rFonts w:ascii="Courier New" w:hAnsi="Courier New"/>
+              <w:b/>
+              <w:sz w:val="22"/>
+            </w:rPr>
+            <w:t>2</w:t>
+          </w:r>
+          <w:r>
+            <w:rPr>
+              <w:rFonts w:ascii="Courier New" w:hAnsi="Courier New"/>
+              <w:b/>
+              <w:sz w:val="22"/>
+            </w:rPr>
+            <w:t>}</w:t>
           </w:r>
           <w:r>
             <w:rPr>
@@ -20273,7 +21216,7 @@
       </w:trPr>
       <w:tc>
         <w:tcPr>
-          <w:tcW w:w="3649" w:type="dxa"/>
+          <w:tcW w:w="3227" w:type="dxa"/>
           <w:vMerge/>
           <w:vAlign w:val="bottom"/>
         </w:tcPr>
@@ -20294,7 +21237,7 @@
       </w:tc>
       <w:tc>
         <w:tcPr>
-          <w:tcW w:w="7943" w:type="dxa"/>
+          <w:tcW w:w="8365" w:type="dxa"/>
           <w:vAlign w:val="bottom"/>
         </w:tcPr>
         <w:p>
@@ -21019,8 +21962,8 @@
       <w:tblLook w:val="0000" w:firstRow="0" w:lastRow="0" w:firstColumn="0" w:lastColumn="0" w:noHBand="0" w:noVBand="0"/>
     </w:tblPr>
     <w:tblGrid>
-      <w:gridCol w:w="3649"/>
-      <w:gridCol w:w="7943"/>
+      <w:gridCol w:w="3227"/>
+      <w:gridCol w:w="8365"/>
     </w:tblGrid>
     <w:tr>
       <w:trPr>
@@ -21286,7 +22229,7 @@
       </w:trPr>
       <w:tc>
         <w:tcPr>
-          <w:tcW w:w="3649" w:type="dxa"/>
+          <w:tcW w:w="3227" w:type="dxa"/>
           <w:vMerge w:val="restart"/>
           <w:vAlign w:val="center"/>
         </w:tcPr>
@@ -21441,7 +22384,7 @@
       </w:tc>
       <w:tc>
         <w:tcPr>
-          <w:tcW w:w="7943" w:type="dxa"/>
+          <w:tcW w:w="8365" w:type="dxa"/>
           <w:vAlign w:val="bottom"/>
         </w:tcPr>
         <w:p>
@@ -21463,7 +22406,30 @@
               <w:sz w:val="22"/>
             </w:rPr>
             <w:tab/>
-            <w:t>6320 ST AUGUSTINE RD #10</w:t>
+          </w:r>
+          <w:r>
+            <w:rPr>
+              <w:rFonts w:ascii="Courier New" w:hAnsi="Courier New"/>
+              <w:b/>
+              <w:sz w:val="22"/>
+            </w:rPr>
+            <w:t>{of_</w:t>
+          </w:r>
+          <w:r>
+            <w:rPr>
+              <w:rFonts w:ascii="Courier New" w:hAnsi="Courier New"/>
+              <w:b/>
+              <w:sz w:val="22"/>
+            </w:rPr>
+            <w:t>4</w:t>
+          </w:r>
+          <w:r>
+            <w:rPr>
+              <w:rFonts w:ascii="Courier New" w:hAnsi="Courier New"/>
+              <w:b/>
+              <w:sz w:val="22"/>
+            </w:rPr>
+            <w:t>_1}</w:t>
           </w:r>
           <w:r>
             <w:rPr>
@@ -21483,7 +22449,7 @@
       </w:trPr>
       <w:tc>
         <w:tcPr>
-          <w:tcW w:w="3649" w:type="dxa"/>
+          <w:tcW w:w="3227" w:type="dxa"/>
           <w:vMerge/>
           <w:vAlign w:val="bottom"/>
         </w:tcPr>
@@ -21505,7 +22471,7 @@
       </w:tc>
       <w:tc>
         <w:tcPr>
-          <w:tcW w:w="7943" w:type="dxa"/>
+          <w:tcW w:w="8365" w:type="dxa"/>
           <w:vAlign w:val="bottom"/>
         </w:tcPr>
         <w:p>
@@ -21527,7 +22493,46 @@
               <w:sz w:val="22"/>
             </w:rPr>
             <w:tab/>
-            <w:t>JACKSONVILLE, FL 32217</w:t>
+          </w:r>
+          <w:r>
+            <w:rPr>
+              <w:rFonts w:ascii="Courier New" w:hAnsi="Courier New"/>
+              <w:b/>
+              <w:sz w:val="22"/>
+            </w:rPr>
+            <w:t>{of_</w:t>
+          </w:r>
+          <w:r>
+            <w:rPr>
+              <w:rFonts w:ascii="Courier New" w:hAnsi="Courier New"/>
+              <w:b/>
+              <w:sz w:val="22"/>
+            </w:rPr>
+            <w:t>4</w:t>
+          </w:r>
+          <w:r>
+            <w:rPr>
+              <w:rFonts w:ascii="Courier New" w:hAnsi="Courier New"/>
+              <w:b/>
+              <w:sz w:val="22"/>
+            </w:rPr>
+            <w:t>_</w:t>
+          </w:r>
+          <w:r>
+            <w:rPr>
+              <w:rFonts w:ascii="Courier New" w:hAnsi="Courier New"/>
+              <w:b/>
+              <w:sz w:val="22"/>
+            </w:rPr>
+            <w:t>2</w:t>
+          </w:r>
+          <w:r>
+            <w:rPr>
+              <w:rFonts w:ascii="Courier New" w:hAnsi="Courier New"/>
+              <w:b/>
+              <w:sz w:val="22"/>
+            </w:rPr>
+            <w:t>}</w:t>
           </w:r>
           <w:r>
             <w:rPr>
@@ -21547,7 +22552,7 @@
       </w:trPr>
       <w:tc>
         <w:tcPr>
-          <w:tcW w:w="3649" w:type="dxa"/>
+          <w:tcW w:w="3227" w:type="dxa"/>
           <w:vMerge/>
           <w:vAlign w:val="bottom"/>
         </w:tcPr>
@@ -21568,7 +22573,7 @@
       </w:tc>
       <w:tc>
         <w:tcPr>
-          <w:tcW w:w="7943" w:type="dxa"/>
+          <w:tcW w:w="8365" w:type="dxa"/>
           <w:vAlign w:val="bottom"/>
         </w:tcPr>
         <w:p>
@@ -21648,8 +22653,8 @@
       <w:tblLook w:val="0000" w:firstRow="0" w:lastRow="0" w:firstColumn="0" w:lastColumn="0" w:noHBand="0" w:noVBand="0"/>
     </w:tblPr>
     <w:tblGrid>
-      <w:gridCol w:w="3649"/>
-      <w:gridCol w:w="7943"/>
+      <w:gridCol w:w="3227"/>
+      <w:gridCol w:w="8365"/>
     </w:tblGrid>
     <w:tr>
       <w:trPr>
@@ -21915,7 +22920,7 @@
       </w:trPr>
       <w:tc>
         <w:tcPr>
-          <w:tcW w:w="3649" w:type="dxa"/>
+          <w:tcW w:w="3227" w:type="dxa"/>
           <w:vMerge w:val="restart"/>
           <w:vAlign w:val="center"/>
         </w:tcPr>
@@ -22070,7 +23075,7 @@
       </w:tc>
       <w:tc>
         <w:tcPr>
-          <w:tcW w:w="7943" w:type="dxa"/>
+          <w:tcW w:w="8365" w:type="dxa"/>
           <w:vAlign w:val="bottom"/>
         </w:tcPr>
         <w:p>
@@ -22092,7 +23097,30 @@
               <w:sz w:val="22"/>
             </w:rPr>
             <w:tab/>
-            <w:t>6320 ST AUGUSTINE RD #10</w:t>
+          </w:r>
+          <w:r>
+            <w:rPr>
+              <w:rFonts w:ascii="Courier New" w:hAnsi="Courier New"/>
+              <w:b/>
+              <w:sz w:val="22"/>
+            </w:rPr>
+            <w:t>{of_</w:t>
+          </w:r>
+          <w:r>
+            <w:rPr>
+              <w:rFonts w:ascii="Courier New" w:hAnsi="Courier New"/>
+              <w:b/>
+              <w:sz w:val="22"/>
+            </w:rPr>
+            <w:t>5</w:t>
+          </w:r>
+          <w:r>
+            <w:rPr>
+              <w:rFonts w:ascii="Courier New" w:hAnsi="Courier New"/>
+              <w:b/>
+              <w:sz w:val="22"/>
+            </w:rPr>
+            <w:t>_1}</w:t>
           </w:r>
           <w:r>
             <w:rPr>
@@ -22112,7 +23140,7 @@
       </w:trPr>
       <w:tc>
         <w:tcPr>
-          <w:tcW w:w="3649" w:type="dxa"/>
+          <w:tcW w:w="3227" w:type="dxa"/>
           <w:vMerge/>
           <w:vAlign w:val="bottom"/>
         </w:tcPr>
@@ -22134,7 +23162,7 @@
       </w:tc>
       <w:tc>
         <w:tcPr>
-          <w:tcW w:w="7943" w:type="dxa"/>
+          <w:tcW w:w="8365" w:type="dxa"/>
           <w:vAlign w:val="bottom"/>
         </w:tcPr>
         <w:p>
@@ -22156,7 +23184,46 @@
               <w:sz w:val="22"/>
             </w:rPr>
             <w:tab/>
-            <w:t>JACKSONVILLE, FL 32217</w:t>
+          </w:r>
+          <w:r>
+            <w:rPr>
+              <w:rFonts w:ascii="Courier New" w:hAnsi="Courier New"/>
+              <w:b/>
+              <w:sz w:val="22"/>
+            </w:rPr>
+            <w:t>{of_</w:t>
+          </w:r>
+          <w:r>
+            <w:rPr>
+              <w:rFonts w:ascii="Courier New" w:hAnsi="Courier New"/>
+              <w:b/>
+              <w:sz w:val="22"/>
+            </w:rPr>
+            <w:t>5</w:t>
+          </w:r>
+          <w:r>
+            <w:rPr>
+              <w:rFonts w:ascii="Courier New" w:hAnsi="Courier New"/>
+              <w:b/>
+              <w:sz w:val="22"/>
+            </w:rPr>
+            <w:t>_</w:t>
+          </w:r>
+          <w:r>
+            <w:rPr>
+              <w:rFonts w:ascii="Courier New" w:hAnsi="Courier New"/>
+              <w:b/>
+              <w:sz w:val="22"/>
+            </w:rPr>
+            <w:t>2</w:t>
+          </w:r>
+          <w:r>
+            <w:rPr>
+              <w:rFonts w:ascii="Courier New" w:hAnsi="Courier New"/>
+              <w:b/>
+              <w:sz w:val="22"/>
+            </w:rPr>
+            <w:t>}</w:t>
           </w:r>
           <w:r>
             <w:rPr>
@@ -22176,7 +23243,7 @@
       </w:trPr>
       <w:tc>
         <w:tcPr>
-          <w:tcW w:w="3649" w:type="dxa"/>
+          <w:tcW w:w="3227" w:type="dxa"/>
           <w:vMerge/>
           <w:vAlign w:val="bottom"/>
         </w:tcPr>
@@ -22197,7 +23264,7 @@
       </w:tc>
       <w:tc>
         <w:tcPr>
-          <w:tcW w:w="7943" w:type="dxa"/>
+          <w:tcW w:w="8365" w:type="dxa"/>
           <w:vAlign w:val="bottom"/>
         </w:tcPr>
         <w:p>
@@ -23079,7 +24146,7 @@
 </file>
 
 <file path=customXml/itemProps1.xml><?xml version="1.0" encoding="utf-8"?>
-<ds:datastoreItem xmlns:ds="http://schemas.openxmlformats.org/officeDocument/2006/customXml" ds:itemID="{28C3963A-AECC-4526-8428-1886237E1CE6}">
+<ds:datastoreItem xmlns:ds="http://schemas.openxmlformats.org/officeDocument/2006/customXml" ds:itemID="{408E095D-A4F2-4A2C-B691-0A01C143B041}">
   <ds:schemaRefs>
     <ds:schemaRef ds:uri="http://schemas.openxmlformats.org/officeDocument/2006/bibliography"/>
   </ds:schemaRefs>

</xml_diff>

<commit_message>
Add method change count services
</commit_message>
<xml_diff>
--- a/public/tag-example.docx
+++ b/public/tag-example.docx
@@ -411,15 +411,7 @@
                 <w:b/>
                 <w:sz w:val="22"/>
               </w:rPr>
-              <w:t>P</w:t>
-            </w:r>
-            <w:r>
-              <w:rPr>
-                <w:rFonts w:ascii="Courier New" w:hAnsi="Courier New"/>
-                <w:b/>
-                <w:sz w:val="22"/>
-              </w:rPr>
-              <w:t>atient</w:t>
+              <w:t>Patient</w:t>
             </w:r>
             <w:proofErr w:type="spellEnd"/>
             <w:r>
@@ -549,23 +541,7 @@
                 <w:b/>
                 <w:sz w:val="22"/>
               </w:rPr>
-              <w:t>p</w:t>
-            </w:r>
-            <w:r>
-              <w:rPr>
-                <w:rFonts w:ascii="Courier New" w:hAnsi="Courier New"/>
-                <w:b/>
-                <w:sz w:val="22"/>
-              </w:rPr>
-              <w:t>atient</w:t>
-            </w:r>
-            <w:r>
-              <w:rPr>
-                <w:rFonts w:ascii="Courier New" w:hAnsi="Courier New"/>
-                <w:b/>
-                <w:sz w:val="22"/>
-              </w:rPr>
-              <w:t>A</w:t>
+              <w:t>patientA</w:t>
             </w:r>
             <w:r>
               <w:rPr>
@@ -833,25 +809,7 @@
                 <w:noProof/>
                 <w:sz w:val="22"/>
               </w:rPr>
-              <w:t>h</w:t>
-            </w:r>
-            <w:r>
-              <w:rPr>
-                <w:rFonts w:ascii="Courier New" w:hAnsi="Courier New"/>
-                <w:b/>
-                <w:noProof/>
-                <w:sz w:val="22"/>
-              </w:rPr>
-              <w:t>older</w:t>
-            </w:r>
-            <w:r>
-              <w:rPr>
-                <w:rFonts w:ascii="Courier New" w:hAnsi="Courier New"/>
-                <w:b/>
-                <w:noProof/>
-                <w:sz w:val="22"/>
-              </w:rPr>
-              <w:t>C</w:t>
+              <w:t>holderC</w:t>
             </w:r>
             <w:r>
               <w:rPr>
@@ -932,7 +890,109 @@
                 <w:b/>
                 <w:sz w:val="22"/>
               </w:rPr>
-              <w:t>patient</w:t>
+              <w:t>patientZ</w:t>
+            </w:r>
+            <w:r>
+              <w:rPr>
+                <w:rFonts w:ascii="Courier New" w:hAnsi="Courier New"/>
+                <w:b/>
+                <w:sz w:val="22"/>
+              </w:rPr>
+              <w:t>ip</w:t>
+            </w:r>
+            <w:proofErr w:type="spellEnd"/>
+            <w:r>
+              <w:rPr>
+                <w:rFonts w:ascii="Courier New" w:hAnsi="Courier New"/>
+                <w:b/>
+                <w:sz w:val="22"/>
+              </w:rPr>
+              <w:t>}</w:t>
+            </w:r>
+            <w:r>
+              <w:rPr>
+                <w:rFonts w:ascii="Courier New" w:hAnsi="Courier New"/>
+                <w:b/>
+                <w:sz w:val="22"/>
+              </w:rPr>
+              <w:tab/>
+              <w:t>{</w:t>
+            </w:r>
+            <w:proofErr w:type="spellStart"/>
+            <w:r>
+              <w:rPr>
+                <w:rFonts w:ascii="Courier New" w:hAnsi="Courier New"/>
+                <w:b/>
+                <w:sz w:val="22"/>
+              </w:rPr>
+              <w:t>patientP</w:t>
+            </w:r>
+            <w:r>
+              <w:rPr>
+                <w:rFonts w:ascii="Courier New" w:hAnsi="Courier New"/>
+                <w:b/>
+                <w:sz w:val="22"/>
+              </w:rPr>
+              <w:t>hone</w:t>
+            </w:r>
+            <w:proofErr w:type="spellEnd"/>
+            <w:r>
+              <w:rPr>
+                <w:rFonts w:ascii="Courier New" w:hAnsi="Courier New"/>
+                <w:b/>
+                <w:sz w:val="22"/>
+              </w:rPr>
+              <w:t>}</w:t>
+            </w:r>
+            <w:r>
+              <w:rPr>
+                <w:rFonts w:ascii="Courier New" w:hAnsi="Courier New"/>
+                <w:b/>
+                <w:sz w:val="22"/>
+              </w:rPr>
+              <w:tab/>
+            </w:r>
+            <w:r>
+              <w:rPr>
+                <w:rFonts w:ascii="Courier New" w:hAnsi="Courier New"/>
+                <w:b/>
+                <w:sz w:val="22"/>
+              </w:rPr>
+              <w:tab/>
+            </w:r>
+            <w:r>
+              <w:rPr>
+                <w:rFonts w:ascii="Courier New" w:hAnsi="Courier New"/>
+                <w:b/>
+                <w:sz w:val="22"/>
+              </w:rPr>
+              <w:tab/>
+            </w:r>
+            <w:r>
+              <w:rPr>
+                <w:rFonts w:ascii="Courier New" w:hAnsi="Courier New"/>
+                <w:b/>
+                <w:sz w:val="22"/>
+              </w:rPr>
+              <w:tab/>
+            </w:r>
+            <w:r>
+              <w:rPr>
+                <w:rFonts w:ascii="Courier New" w:hAnsi="Courier New"/>
+                <w:b/>
+                <w:sz w:val="22"/>
+              </w:rPr>
+              <w:t>{</w:t>
+            </w:r>
+            <w:proofErr w:type="spellStart"/>
+            <w:r>
+              <w:rPr>
+                <w:rFonts w:ascii="Courier New" w:hAnsi="Courier New"/>
+                <w:b/>
+                <w:noProof/>
+                <w:sz w:val="22"/>
+              </w:rPr>
+              <w:t>holder</w:t>
             </w:r>
             <w:r>
               <w:rPr>
@@ -966,6 +1026,13 @@
                 <w:sz w:val="22"/>
               </w:rPr>
               <w:tab/>
+            </w:r>
+            <w:r>
+              <w:rPr>
+                <w:rFonts w:ascii="Courier New" w:hAnsi="Courier New"/>
+                <w:b/>
+                <w:sz w:val="22"/>
+              </w:rPr>
               <w:t>{</w:t>
             </w:r>
             <w:proofErr w:type="spellStart"/>
@@ -975,157 +1042,7 @@
                 <w:b/>
                 <w:sz w:val="22"/>
               </w:rPr>
-              <w:t>patient</w:t>
-            </w:r>
-            <w:r>
-              <w:rPr>
-                <w:rFonts w:ascii="Courier New" w:hAnsi="Courier New"/>
-                <w:b/>
-                <w:sz w:val="22"/>
-              </w:rPr>
-              <w:t>P</w:t>
-            </w:r>
-            <w:r>
-              <w:rPr>
-                <w:rFonts w:ascii="Courier New" w:hAnsi="Courier New"/>
-                <w:b/>
-                <w:sz w:val="22"/>
-              </w:rPr>
-              <w:t>hone</w:t>
-            </w:r>
-            <w:proofErr w:type="spellEnd"/>
-            <w:r>
-              <w:rPr>
-                <w:rFonts w:ascii="Courier New" w:hAnsi="Courier New"/>
-                <w:b/>
-                <w:sz w:val="22"/>
-              </w:rPr>
-              <w:t>}</w:t>
-            </w:r>
-            <w:r>
-              <w:rPr>
-                <w:rFonts w:ascii="Courier New" w:hAnsi="Courier New"/>
-                <w:b/>
-                <w:sz w:val="22"/>
-              </w:rPr>
-              <w:tab/>
-            </w:r>
-            <w:r>
-              <w:rPr>
-                <w:rFonts w:ascii="Courier New" w:hAnsi="Courier New"/>
-                <w:b/>
-                <w:sz w:val="22"/>
-              </w:rPr>
-              <w:tab/>
-            </w:r>
-            <w:r>
-              <w:rPr>
-                <w:rFonts w:ascii="Courier New" w:hAnsi="Courier New"/>
-                <w:b/>
-                <w:sz w:val="22"/>
-              </w:rPr>
-              <w:tab/>
-            </w:r>
-            <w:r>
-              <w:rPr>
-                <w:rFonts w:ascii="Courier New" w:hAnsi="Courier New"/>
-                <w:b/>
-                <w:sz w:val="22"/>
-              </w:rPr>
-              <w:tab/>
-            </w:r>
-            <w:r>
-              <w:rPr>
-                <w:rFonts w:ascii="Courier New" w:hAnsi="Courier New"/>
-                <w:b/>
-                <w:sz w:val="22"/>
-              </w:rPr>
-              <w:t>{</w:t>
-            </w:r>
-            <w:proofErr w:type="spellStart"/>
-            <w:r>
-              <w:rPr>
-                <w:rFonts w:ascii="Courier New" w:hAnsi="Courier New"/>
-                <w:b/>
-                <w:noProof/>
-                <w:sz w:val="22"/>
-              </w:rPr>
-              <w:t>h</w:t>
-            </w:r>
-            <w:r>
-              <w:rPr>
-                <w:rFonts w:ascii="Courier New" w:hAnsi="Courier New"/>
-                <w:b/>
-                <w:noProof/>
-                <w:sz w:val="22"/>
-              </w:rPr>
-              <w:t>older</w:t>
-            </w:r>
-            <w:r>
-              <w:rPr>
-                <w:rFonts w:ascii="Courier New" w:hAnsi="Courier New"/>
-                <w:b/>
-                <w:sz w:val="22"/>
-              </w:rPr>
-              <w:t>Z</w:t>
-            </w:r>
-            <w:r>
-              <w:rPr>
-                <w:rFonts w:ascii="Courier New" w:hAnsi="Courier New"/>
-                <w:b/>
-                <w:sz w:val="22"/>
-              </w:rPr>
-              <w:t>ip</w:t>
-            </w:r>
-            <w:proofErr w:type="spellEnd"/>
-            <w:r>
-              <w:rPr>
-                <w:rFonts w:ascii="Courier New" w:hAnsi="Courier New"/>
-                <w:b/>
-                <w:sz w:val="22"/>
-              </w:rPr>
-              <w:t>}</w:t>
-            </w:r>
-            <w:r>
-              <w:rPr>
-                <w:rFonts w:ascii="Courier New" w:hAnsi="Courier New"/>
-                <w:b/>
-                <w:sz w:val="22"/>
-              </w:rPr>
-              <w:tab/>
-            </w:r>
-            <w:r>
-              <w:rPr>
-                <w:rFonts w:ascii="Courier New" w:hAnsi="Courier New"/>
-                <w:b/>
-                <w:sz w:val="22"/>
-              </w:rPr>
-              <w:t>{</w:t>
-            </w:r>
-            <w:proofErr w:type="spellStart"/>
-            <w:r>
-              <w:rPr>
-                <w:rFonts w:ascii="Courier New" w:hAnsi="Courier New"/>
-                <w:b/>
-                <w:sz w:val="22"/>
-              </w:rPr>
-              <w:t>h</w:t>
-            </w:r>
-            <w:r>
-              <w:rPr>
-                <w:rFonts w:ascii="Courier New" w:hAnsi="Courier New"/>
-                <w:b/>
-                <w:sz w:val="22"/>
-              </w:rPr>
-              <w:t>older</w:t>
-            </w:r>
-            <w:r>
-              <w:rPr>
-                <w:rFonts w:ascii="Courier New" w:hAnsi="Courier New"/>
-                <w:b/>
-                <w:sz w:val="22"/>
-              </w:rPr>
-              <w:t>P</w:t>
+              <w:t>holderP</w:t>
             </w:r>
             <w:r>
               <w:rPr>
@@ -2511,6 +2428,8 @@
                 <w:sz w:val="22"/>
               </w:rPr>
             </w:pPr>
+            <w:bookmarkStart w:id="0" w:name="_GoBack"/>
+            <w:bookmarkEnd w:id="0"/>
           </w:p>
         </w:tc>
       </w:tr>
@@ -2619,8 +2538,6 @@
               </w:rPr>
               <w:tab/>
             </w:r>
-            <w:bookmarkStart w:id="0" w:name="_GoBack"/>
-            <w:bookmarkEnd w:id="0"/>
             <w:r>
               <w:rPr>
                 <w:rFonts w:ascii="Courier New" w:hAnsi="Courier New"/>
@@ -2839,7 +2756,7 @@
                 <w:noProof/>
                 <w:sz w:val="22"/>
               </w:rPr>
-              <w:t>1</w:t>
+              <w:t>{quantity}</w:t>
             </w:r>
             <w:r>
               <w:rPr>
@@ -3122,15 +3039,6 @@
               <w:rPr>
                 <w:rFonts w:ascii="Courier New" w:hAnsi="Courier New"/>
                 <w:b/>
-                <w:noProof/>
-                <w:sz w:val="22"/>
-              </w:rPr>
-              <w:t>.00</w:t>
-            </w:r>
-            <w:r>
-              <w:rPr>
-                <w:rFonts w:ascii="Courier New" w:hAnsi="Courier New"/>
-                <w:b/>
                 <w:sz w:val="22"/>
               </w:rPr>
               <w:tab/>
@@ -3152,14 +3060,6 @@
               </w:rPr>
               <w:tab/>
               <w:t>{sum_}</w:t>
-            </w:r>
-            <w:r>
-              <w:rPr>
-                <w:rFonts w:ascii="Courier New" w:hAnsi="Courier New"/>
-                <w:b/>
-                <w:sz w:val="22"/>
-              </w:rPr>
-              <w:t>.00</w:t>
             </w:r>
           </w:p>
         </w:tc>
@@ -4430,7 +4330,7 @@
   <a:extraClrSchemeLst/>
   <a:extLst>
     <a:ext uri="{05A4C25C-085E-4340-85A3-A5531E510DB2}">
-      <thm15:themeFamily xmlns="" xmlns:thm15="http://schemas.microsoft.com/office/thememl/2012/main" name="Office Theme" id="{62F939B6-93AF-4DB8-9C6B-D6C7DFDC589F}" vid="{4A3C46E8-61CC-4603-A589-7422A47A8E4A}"/>
+      <thm15:themeFamily xmlns:thm15="http://schemas.microsoft.com/office/thememl/2012/main" xmlns="" name="Office Theme" id="{62F939B6-93AF-4DB8-9C6B-D6C7DFDC589F}" vid="{4A3C46E8-61CC-4603-A589-7422A47A8E4A}"/>
     </a:ext>
   </a:extLst>
 </a:theme>
@@ -4441,7 +4341,7 @@
 </file>
 
 <file path=customXml/itemProps1.xml><?xml version="1.0" encoding="utf-8"?>
-<ds:datastoreItem xmlns:ds="http://schemas.openxmlformats.org/officeDocument/2006/customXml" ds:itemID="{8A9D084B-506B-46F6-99DD-9228A744E69C}">
+<ds:datastoreItem xmlns:ds="http://schemas.openxmlformats.org/officeDocument/2006/customXml" ds:itemID="{93A44E6C-CE4F-4C50-BE58-745B8FCFD0D0}">
   <ds:schemaRefs>
     <ds:schemaRef ds:uri="http://schemas.openxmlformats.org/officeDocument/2006/bibliography"/>
   </ds:schemaRefs>

</xml_diff>

<commit_message>
Change template docx file
</commit_message>
<xml_diff>
--- a/public/tag-example.docx
+++ b/public/tag-example.docx
@@ -60,7 +60,25 @@
                 <w:noProof/>
                 <w:sz w:val="22"/>
               </w:rPr>
-              <w:t>{insurance}</w:t>
+              <w:t>{insurance</w:t>
+            </w:r>
+            <w:r>
+              <w:rPr>
+                <w:rFonts w:ascii="Courier New" w:hAnsi="Courier New"/>
+                <w:b/>
+                <w:noProof/>
+                <w:sz w:val="22"/>
+              </w:rPr>
+              <w:t>Name</w:t>
+            </w:r>
+            <w:r>
+              <w:rPr>
+                <w:rFonts w:ascii="Courier New" w:hAnsi="Courier New"/>
+                <w:b/>
+                <w:noProof/>
+                <w:sz w:val="22"/>
+              </w:rPr>
+              <w:t>}</w:t>
             </w:r>
           </w:p>
         </w:tc>
@@ -818,16 +836,34 @@
                 <w:noProof/>
                 <w:sz w:val="22"/>
               </w:rPr>
-              <w:t>ity}                  {state</w:t>
-            </w:r>
-            <w:r>
-              <w:rPr>
-                <w:rFonts w:ascii="Courier New" w:hAnsi="Courier New"/>
-                <w:b/>
-                <w:noProof/>
-                <w:sz w:val="22"/>
-              </w:rPr>
-              <w:t>Holder</w:t>
+              <w:t>ity}</w:t>
+            </w:r>
+            <w:r>
+              <w:rPr>
+                <w:rFonts w:ascii="Courier New" w:hAnsi="Courier New"/>
+                <w:b/>
+                <w:noProof/>
+                <w:sz w:val="22"/>
+              </w:rPr>
+              <w:tab/>
+            </w:r>
+            <w:r>
+              <w:rPr>
+                <w:rFonts w:ascii="Courier New" w:hAnsi="Courier New"/>
+                <w:b/>
+                <w:noProof/>
+                <w:sz w:val="22"/>
+              </w:rPr>
+              <w:t>{</w:t>
+            </w:r>
+            <w:r>
+              <w:rPr>
+                <w:rFonts w:ascii="Courier New" w:hAnsi="Courier New"/>
+                <w:b/>
+                <w:noProof/>
+                <w:sz w:val="22"/>
+              </w:rPr>
+              <w:t>holderState</w:t>
             </w:r>
             <w:r>
               <w:rPr>
@@ -1153,7 +1189,25 @@
                 <w:b/>
                 <w:sz w:val="22"/>
               </w:rPr>
-              <w:t>{dob}</w:t>
+              <w:t>{</w:t>
+            </w:r>
+            <w:proofErr w:type="spellStart"/>
+            <w:r>
+              <w:rPr>
+                <w:rFonts w:ascii="Courier New" w:hAnsi="Courier New"/>
+                <w:b/>
+                <w:sz w:val="22"/>
+              </w:rPr>
+              <w:t>dob</w:t>
+            </w:r>
+            <w:proofErr w:type="spellEnd"/>
+            <w:r>
+              <w:rPr>
+                <w:rFonts w:ascii="Courier New" w:hAnsi="Courier New"/>
+                <w:b/>
+                <w:sz w:val="22"/>
+              </w:rPr>
+              <w:t>}</w:t>
             </w:r>
             <w:r>
               <w:rPr>
@@ -2428,8 +2482,6 @@
                 <w:sz w:val="22"/>
               </w:rPr>
             </w:pPr>
-            <w:bookmarkStart w:id="0" w:name="_GoBack"/>
-            <w:bookmarkEnd w:id="0"/>
           </w:p>
         </w:tc>
       </w:tr>
@@ -2688,6 +2740,8 @@
               </w:rPr>
               <w:tab/>
             </w:r>
+            <w:bookmarkStart w:id="0" w:name="_GoBack"/>
+            <w:bookmarkEnd w:id="0"/>
             <w:r>
               <w:rPr>
                 <w:rFonts w:ascii="Courier New" w:hAnsi="Courier New"/>
@@ -2730,16 +2784,16 @@
                 <w:noProof/>
                 <w:sz w:val="22"/>
               </w:rPr>
+              <w:t>View</w:t>
+            </w:r>
+            <w:r>
+              <w:rPr>
+                <w:rFonts w:ascii="Courier New" w:hAnsi="Courier New"/>
+                <w:b/>
+                <w:noProof/>
+                <w:sz w:val="22"/>
+              </w:rPr>
               <w:t>}</w:t>
-            </w:r>
-            <w:r>
-              <w:rPr>
-                <w:rFonts w:ascii="Courier New" w:hAnsi="Courier New"/>
-                <w:b/>
-                <w:noProof/>
-                <w:sz w:val="22"/>
-              </w:rPr>
-              <w:t>.00</w:t>
             </w:r>
             <w:r>
               <w:rPr>
@@ -4330,7 +4384,7 @@
   <a:extraClrSchemeLst/>
   <a:extLst>
     <a:ext uri="{05A4C25C-085E-4340-85A3-A5531E510DB2}">
-      <thm15:themeFamily xmlns:thm15="http://schemas.microsoft.com/office/thememl/2012/main" xmlns="" name="Office Theme" id="{62F939B6-93AF-4DB8-9C6B-D6C7DFDC589F}" vid="{4A3C46E8-61CC-4603-A589-7422A47A8E4A}"/>
+      <thm15:themeFamily xmlns="" xmlns:thm15="http://schemas.microsoft.com/office/thememl/2012/main" name="Office Theme" id="{62F939B6-93AF-4DB8-9C6B-D6C7DFDC589F}" vid="{4A3C46E8-61CC-4603-A589-7422A47A8E4A}"/>
     </a:ext>
   </a:extLst>
 </a:theme>
@@ -4341,7 +4395,7 @@
 </file>
 
 <file path=customXml/itemProps1.xml><?xml version="1.0" encoding="utf-8"?>
-<ds:datastoreItem xmlns:ds="http://schemas.openxmlformats.org/officeDocument/2006/customXml" ds:itemID="{93A44E6C-CE4F-4C50-BE58-745B8FCFD0D0}">
+<ds:datastoreItem xmlns:ds="http://schemas.openxmlformats.org/officeDocument/2006/customXml" ds:itemID="{60FECF85-88A9-44EF-878F-C76A7366F69C}">
   <ds:schemaRefs>
     <ds:schemaRef ds:uri="http://schemas.openxmlformats.org/officeDocument/2006/bibliography"/>
   </ds:schemaRefs>

</xml_diff>

<commit_message>
fix insert data in template
</commit_message>
<xml_diff>
--- a/public/tag-example.docx
+++ b/public/tag-example.docx
@@ -34,9 +34,6 @@
               </w:rPr>
             </w:pPr>
             <w:r>
-              <w:rPr>
-                <w:b/>
-              </w:rPr>
               <w:br w:type="page"/>
             </w:r>
             <w:r>
@@ -47,29 +44,35 @@
             </w:r>
             <w:r>
               <w:rPr>
-                <w:rFonts w:ascii="Courier New" w:hAnsi="Courier New"/>
-                <w:b/>
-                <w:sz w:val="22"/>
-              </w:rPr>
-              <w:tab/>
-            </w:r>
-            <w:r>
-              <w:rPr>
-                <w:rFonts w:ascii="Courier New" w:hAnsi="Courier New"/>
-                <w:b/>
-                <w:noProof/>
-                <w:sz w:val="22"/>
-              </w:rPr>
-              <w:t>{insurance</w:t>
-            </w:r>
-            <w:r>
-              <w:rPr>
-                <w:rFonts w:ascii="Courier New" w:hAnsi="Courier New"/>
-                <w:b/>
-                <w:noProof/>
-                <w:sz w:val="22"/>
-              </w:rPr>
-              <w:t>Name</w:t>
+                <w:b/>
+              </w:rPr>
+              <w:br w:type="page"/>
+            </w:r>
+            <w:r>
+              <w:rPr>
+                <w:rFonts w:ascii="Courier New" w:hAnsi="Courier New"/>
+                <w:b/>
+                <w:sz w:val="22"/>
+              </w:rPr>
+              <w:tab/>
+            </w:r>
+            <w:r>
+              <w:rPr>
+                <w:rFonts w:ascii="Courier New" w:hAnsi="Courier New"/>
+                <w:b/>
+                <w:noProof/>
+                <w:sz w:val="22"/>
+              </w:rPr>
+              <w:t>{</w:t>
+            </w:r>
+            <w:r>
+              <w:rPr>
+                <w:rFonts w:ascii="Courier New" w:hAnsi="Courier New"/>
+                <w:b/>
+                <w:noProof/>
+                <w:sz w:val="22"/>
+              </w:rPr>
+              <w:t>insuranceName</w:t>
             </w:r>
             <w:r>
               <w:rPr>
@@ -370,14 +373,57 @@
                 <w:b/>
                 <w:sz w:val="22"/>
               </w:rPr>
-              <w:t xml:space="preserve"> </w:t>
-            </w:r>
-            <w:r>
-              <w:rPr>
-                <w:rFonts w:ascii="Courier New" w:hAnsi="Courier New"/>
-                <w:b/>
-                <w:sz w:val="22"/>
-              </w:rPr>
+              <w:t xml:space="preserve"> {</w:t>
+            </w:r>
+            <w:proofErr w:type="spellStart"/>
+            <w:r>
+              <w:rPr>
+                <w:rFonts w:ascii="Courier New" w:hAnsi="Courier New"/>
+                <w:b/>
+                <w:sz w:val="22"/>
+              </w:rPr>
+              <w:t>pati</w:t>
+            </w:r>
+            <w:r>
+              <w:rPr>
+                <w:rFonts w:ascii="Courier New" w:hAnsi="Courier New"/>
+                <w:b/>
+                <w:sz w:val="22"/>
+              </w:rPr>
+              <w:t>e</w:t>
+            </w:r>
+            <w:r>
+              <w:rPr>
+                <w:rFonts w:ascii="Courier New" w:hAnsi="Courier New"/>
+                <w:b/>
+                <w:sz w:val="22"/>
+              </w:rPr>
+              <w:t>n</w:t>
+            </w:r>
+            <w:r>
+              <w:rPr>
+                <w:rFonts w:ascii="Courier New" w:hAnsi="Courier New"/>
+                <w:b/>
+                <w:sz w:val="22"/>
+              </w:rPr>
+              <w:t>tName</w:t>
+            </w:r>
+            <w:proofErr w:type="spellEnd"/>
+            <w:r>
+              <w:rPr>
+                <w:rFonts w:ascii="Courier New" w:hAnsi="Courier New"/>
+                <w:b/>
+                <w:sz w:val="22"/>
+              </w:rPr>
+              <w:t>}</w:t>
+            </w:r>
+            <w:r>
+              <w:rPr>
+                <w:rFonts w:ascii="Courier New" w:hAnsi="Courier New"/>
+                <w:b/>
+                <w:sz w:val="22"/>
+              </w:rPr>
+              <w:tab/>
               <w:t>{</w:t>
             </w:r>
             <w:proofErr w:type="spellStart"/>
@@ -387,7 +433,7 @@
                 <w:b/>
                 <w:sz w:val="22"/>
               </w:rPr>
-              <w:t>patientName</w:t>
+              <w:t>dobPatient</w:t>
             </w:r>
             <w:proofErr w:type="spellEnd"/>
             <w:r>
@@ -405,13 +451,23 @@
                 <w:sz w:val="22"/>
               </w:rPr>
               <w:tab/>
-            </w:r>
-            <w:r>
-              <w:rPr>
-                <w:rFonts w:ascii="Courier New" w:hAnsi="Courier New"/>
-                <w:b/>
-                <w:sz w:val="22"/>
-              </w:rPr>
+              <w:t>{gender}</w:t>
+            </w:r>
+            <w:r>
+              <w:rPr>
+                <w:rFonts w:ascii="Courier New" w:hAnsi="Courier New"/>
+                <w:b/>
+                <w:sz w:val="22"/>
+              </w:rPr>
+              <w:tab/>
+            </w:r>
+            <w:r>
+              <w:rPr>
+                <w:rFonts w:ascii="Courier New" w:hAnsi="Courier New"/>
+                <w:b/>
+                <w:sz w:val="22"/>
+              </w:rPr>
+              <w:tab/>
               <w:t>{</w:t>
             </w:r>
             <w:proofErr w:type="spellStart"/>
@@ -421,82 +477,7 @@
                 <w:b/>
                 <w:sz w:val="22"/>
               </w:rPr>
-              <w:t>dob</w:t>
-            </w:r>
-            <w:r>
-              <w:rPr>
-                <w:rFonts w:ascii="Courier New" w:hAnsi="Courier New"/>
-                <w:b/>
-                <w:sz w:val="22"/>
-              </w:rPr>
-              <w:t>Patient</w:t>
-            </w:r>
-            <w:proofErr w:type="spellEnd"/>
-            <w:r>
-              <w:rPr>
-                <w:rFonts w:ascii="Courier New" w:hAnsi="Courier New"/>
-                <w:b/>
-                <w:sz w:val="22"/>
-              </w:rPr>
-              <w:t>}</w:t>
-            </w:r>
-            <w:r>
-              <w:rPr>
-                <w:rFonts w:ascii="Courier New" w:hAnsi="Courier New"/>
-                <w:b/>
-                <w:sz w:val="22"/>
-              </w:rPr>
-              <w:tab/>
-            </w:r>
-            <w:r>
-              <w:rPr>
-                <w:rFonts w:ascii="Courier New" w:hAnsi="Courier New"/>
-                <w:b/>
-                <w:sz w:val="22"/>
-              </w:rPr>
-              <w:tab/>
-              <w:t>X</w:t>
-            </w:r>
-            <w:r>
-              <w:rPr>
-                <w:rFonts w:ascii="Courier New" w:hAnsi="Courier New"/>
-                <w:b/>
-                <w:sz w:val="22"/>
-              </w:rPr>
-              <w:tab/>
-            </w:r>
-            <w:r>
-              <w:rPr>
-                <w:rFonts w:ascii="Courier New" w:hAnsi="Courier New"/>
-                <w:b/>
-                <w:sz w:val="22"/>
-              </w:rPr>
-              <w:t>{</w:t>
-            </w:r>
-            <w:proofErr w:type="spellStart"/>
-            <w:r>
-              <w:rPr>
-                <w:rFonts w:ascii="Courier New" w:hAnsi="Courier New"/>
-                <w:b/>
-                <w:sz w:val="22"/>
-              </w:rPr>
-              <w:t>h</w:t>
-            </w:r>
-            <w:r>
-              <w:rPr>
-                <w:rFonts w:ascii="Courier New" w:hAnsi="Courier New"/>
-                <w:b/>
-                <w:sz w:val="22"/>
-              </w:rPr>
-              <w:t>older</w:t>
-            </w:r>
-            <w:r>
-              <w:rPr>
-                <w:rFonts w:ascii="Courier New" w:hAnsi="Courier New"/>
-                <w:b/>
-                <w:sz w:val="22"/>
-              </w:rPr>
-              <w:t>Name</w:t>
+              <w:t>holderName</w:t>
             </w:r>
             <w:proofErr w:type="spellEnd"/>
             <w:r>
@@ -542,7 +523,41 @@
                 <w:b/>
                 <w:sz w:val="22"/>
               </w:rPr>
-              <w:t xml:space="preserve"> </w:t>
+              <w:t xml:space="preserve"> {</w:t>
+            </w:r>
+            <w:proofErr w:type="spellStart"/>
+            <w:r>
+              <w:rPr>
+                <w:rFonts w:ascii="Courier New" w:hAnsi="Courier New"/>
+                <w:b/>
+                <w:sz w:val="22"/>
+              </w:rPr>
+              <w:t>patientAddress</w:t>
+            </w:r>
+            <w:proofErr w:type="spellEnd"/>
+            <w:r>
+              <w:rPr>
+                <w:rFonts w:ascii="Courier New" w:hAnsi="Courier New"/>
+                <w:b/>
+                <w:sz w:val="22"/>
+              </w:rPr>
+              <w:t>}</w:t>
+            </w:r>
+            <w:r>
+              <w:rPr>
+                <w:rFonts w:ascii="Courier New" w:hAnsi="Courier New"/>
+                <w:b/>
+                <w:sz w:val="22"/>
+              </w:rPr>
+              <w:tab/>
+            </w:r>
+            <w:r>
+              <w:rPr>
+                <w:rFonts w:ascii="Courier New" w:hAnsi="Courier New"/>
+                <w:b/>
+                <w:sz w:val="22"/>
+              </w:rPr>
+              <w:tab/>
             </w:r>
             <w:r>
               <w:rPr>
@@ -559,15 +574,7 @@
                 <w:b/>
                 <w:sz w:val="22"/>
               </w:rPr>
-              <w:t>patientA</w:t>
-            </w:r>
-            <w:r>
-              <w:rPr>
-                <w:rFonts w:ascii="Courier New" w:hAnsi="Courier New"/>
-                <w:b/>
-                <w:sz w:val="22"/>
-              </w:rPr>
-              <w:t>ddress</w:t>
+              <w:t>relastionship</w:t>
             </w:r>
             <w:proofErr w:type="spellEnd"/>
             <w:r>
@@ -593,38 +600,6 @@
                 <w:sz w:val="22"/>
               </w:rPr>
               <w:tab/>
-            </w:r>
-            <w:r>
-              <w:rPr>
-                <w:rFonts w:ascii="Courier New" w:hAnsi="Courier New"/>
-                <w:b/>
-                <w:sz w:val="22"/>
-              </w:rPr>
-              <w:tab/>
-            </w:r>
-            <w:r>
-              <w:rPr>
-                <w:rFonts w:ascii="Courier New" w:hAnsi="Courier New"/>
-                <w:b/>
-                <w:sz w:val="22"/>
-              </w:rPr>
-              <w:tab/>
-              <w:t>X</w:t>
-            </w:r>
-            <w:r>
-              <w:rPr>
-                <w:rFonts w:ascii="Courier New" w:hAnsi="Courier New"/>
-                <w:b/>
-                <w:sz w:val="22"/>
-              </w:rPr>
-              <w:tab/>
-            </w:r>
-            <w:r>
-              <w:rPr>
-                <w:rFonts w:ascii="Courier New" w:hAnsi="Courier New"/>
-                <w:b/>
-                <w:sz w:val="22"/>
-              </w:rPr>
               <w:t>{</w:t>
             </w:r>
             <w:proofErr w:type="spellStart"/>
@@ -634,15 +609,7 @@
                 <w:b/>
                 <w:sz w:val="22"/>
               </w:rPr>
-              <w:t>holderA</w:t>
-            </w:r>
-            <w:r>
-              <w:rPr>
-                <w:rFonts w:ascii="Courier New" w:hAnsi="Courier New"/>
-                <w:b/>
-                <w:sz w:val="22"/>
-              </w:rPr>
-              <w:t>ddress</w:t>
+              <w:t>holderAddress</w:t>
             </w:r>
             <w:proofErr w:type="spellEnd"/>
             <w:r>
@@ -697,182 +664,64 @@
                 <w:noProof/>
                 <w:sz w:val="22"/>
               </w:rPr>
-              <w:t>{</w:t>
-            </w:r>
-            <w:proofErr w:type="spellStart"/>
-            <w:r>
-              <w:rPr>
-                <w:rFonts w:ascii="Courier New" w:hAnsi="Courier New"/>
-                <w:b/>
-                <w:sz w:val="22"/>
-              </w:rPr>
-              <w:t>patient</w:t>
-            </w:r>
-            <w:r>
-              <w:rPr>
-                <w:rFonts w:ascii="Courier New" w:hAnsi="Courier New"/>
-                <w:b/>
-                <w:noProof/>
-                <w:sz w:val="22"/>
-              </w:rPr>
-              <w:t>C</w:t>
-            </w:r>
-            <w:r>
-              <w:rPr>
-                <w:rFonts w:ascii="Courier New" w:hAnsi="Courier New"/>
-                <w:b/>
-                <w:noProof/>
-                <w:sz w:val="22"/>
-              </w:rPr>
-              <w:t>ity</w:t>
-            </w:r>
-            <w:proofErr w:type="spellEnd"/>
-            <w:r>
-              <w:rPr>
-                <w:rFonts w:ascii="Courier New" w:hAnsi="Courier New"/>
-                <w:b/>
-                <w:noProof/>
-                <w:sz w:val="22"/>
-              </w:rPr>
-              <w:t>}</w:t>
-            </w:r>
-            <w:r>
-              <w:rPr>
-                <w:rFonts w:ascii="Courier New" w:hAnsi="Courier New"/>
-                <w:b/>
-                <w:noProof/>
-                <w:sz w:val="22"/>
-              </w:rPr>
-              <w:tab/>
-              <w:t>{</w:t>
-            </w:r>
-            <w:proofErr w:type="spellStart"/>
-            <w:r>
-              <w:rPr>
-                <w:rFonts w:ascii="Courier New" w:hAnsi="Courier New"/>
-                <w:b/>
-                <w:sz w:val="22"/>
-              </w:rPr>
-              <w:t>patient</w:t>
-            </w:r>
-            <w:r>
-              <w:rPr>
-                <w:rFonts w:ascii="Courier New" w:hAnsi="Courier New"/>
-                <w:b/>
-                <w:noProof/>
-                <w:sz w:val="22"/>
-              </w:rPr>
-              <w:t>S</w:t>
-            </w:r>
-            <w:r>
-              <w:rPr>
-                <w:rFonts w:ascii="Courier New" w:hAnsi="Courier New"/>
-                <w:b/>
-                <w:noProof/>
-                <w:sz w:val="22"/>
-              </w:rPr>
-              <w:t>tate</w:t>
-            </w:r>
-            <w:proofErr w:type="spellEnd"/>
-            <w:r>
-              <w:rPr>
-                <w:rFonts w:ascii="Courier New" w:hAnsi="Courier New"/>
-                <w:b/>
-                <w:noProof/>
-                <w:sz w:val="22"/>
-              </w:rPr>
-              <w:t>}</w:t>
-            </w:r>
-            <w:r>
-              <w:rPr>
-                <w:rFonts w:ascii="Courier New" w:hAnsi="Courier New"/>
-                <w:b/>
-                <w:noProof/>
-                <w:sz w:val="22"/>
-              </w:rPr>
-              <w:tab/>
-            </w:r>
-            <w:r>
-              <w:rPr>
-                <w:rFonts w:ascii="Courier New" w:hAnsi="Courier New"/>
-                <w:b/>
-                <w:noProof/>
-                <w:sz w:val="22"/>
-              </w:rPr>
-              <w:tab/>
-            </w:r>
-            <w:r>
-              <w:rPr>
-                <w:rFonts w:ascii="Courier New" w:hAnsi="Courier New"/>
-                <w:b/>
-                <w:noProof/>
-                <w:sz w:val="22"/>
-              </w:rPr>
-              <w:tab/>
-            </w:r>
-            <w:r>
-              <w:rPr>
-                <w:rFonts w:ascii="Courier New" w:hAnsi="Courier New"/>
-                <w:b/>
-                <w:noProof/>
-                <w:sz w:val="22"/>
-              </w:rPr>
-              <w:tab/>
-              <w:t>{</w:t>
-            </w:r>
-            <w:r>
-              <w:rPr>
-                <w:rFonts w:ascii="Courier New" w:hAnsi="Courier New"/>
-                <w:b/>
-                <w:noProof/>
-                <w:sz w:val="22"/>
-              </w:rPr>
-              <w:t>holderC</w:t>
-            </w:r>
-            <w:r>
-              <w:rPr>
-                <w:rFonts w:ascii="Courier New" w:hAnsi="Courier New"/>
-                <w:b/>
-                <w:noProof/>
-                <w:sz w:val="22"/>
-              </w:rPr>
-              <w:t>ity}</w:t>
-            </w:r>
-            <w:r>
-              <w:rPr>
-                <w:rFonts w:ascii="Courier New" w:hAnsi="Courier New"/>
-                <w:b/>
-                <w:noProof/>
-                <w:sz w:val="22"/>
-              </w:rPr>
-              <w:tab/>
-            </w:r>
-            <w:r>
-              <w:rPr>
-                <w:rFonts w:ascii="Courier New" w:hAnsi="Courier New"/>
-                <w:b/>
-                <w:noProof/>
-                <w:sz w:val="22"/>
-              </w:rPr>
-              <w:t>{</w:t>
-            </w:r>
-            <w:r>
-              <w:rPr>
-                <w:rFonts w:ascii="Courier New" w:hAnsi="Courier New"/>
-                <w:b/>
-                <w:noProof/>
-                <w:sz w:val="22"/>
-              </w:rPr>
-              <w:t>holderState</w:t>
-            </w:r>
-            <w:r>
-              <w:rPr>
-                <w:rFonts w:ascii="Courier New" w:hAnsi="Courier New"/>
-                <w:b/>
-                <w:noProof/>
-                <w:sz w:val="22"/>
-              </w:rPr>
-              <w:t>}</w:t>
+              <w:t>{patientCity}</w:t>
+            </w:r>
+            <w:r>
+              <w:rPr>
+                <w:rFonts w:ascii="Courier New" w:hAnsi="Courier New"/>
+                <w:b/>
+                <w:noProof/>
+                <w:sz w:val="22"/>
+              </w:rPr>
+              <w:tab/>
+              <w:t>{patientState}</w:t>
+            </w:r>
+            <w:r>
+              <w:rPr>
+                <w:rFonts w:ascii="Courier New" w:hAnsi="Courier New"/>
+                <w:b/>
+                <w:noProof/>
+                <w:sz w:val="22"/>
+              </w:rPr>
+              <w:tab/>
+            </w:r>
+            <w:r>
+              <w:rPr>
+                <w:rFonts w:ascii="Courier New" w:hAnsi="Courier New"/>
+                <w:b/>
+                <w:noProof/>
+                <w:sz w:val="22"/>
+              </w:rPr>
+              <w:tab/>
+            </w:r>
+            <w:r>
+              <w:rPr>
+                <w:rFonts w:ascii="Courier New" w:hAnsi="Courier New"/>
+                <w:b/>
+                <w:noProof/>
+                <w:sz w:val="22"/>
+              </w:rPr>
+              <w:tab/>
+            </w:r>
+            <w:r>
+              <w:rPr>
+                <w:rFonts w:ascii="Courier New" w:hAnsi="Courier New"/>
+                <w:b/>
+                <w:noProof/>
+                <w:sz w:val="22"/>
+              </w:rPr>
+              <w:tab/>
+              <w:t>{holderCity}</w:t>
+            </w:r>
+            <w:r>
+              <w:rPr>
+                <w:rFonts w:ascii="Courier New" w:hAnsi="Courier New"/>
+                <w:b/>
+                <w:noProof/>
+                <w:sz w:val="22"/>
+              </w:rPr>
+              <w:tab/>
+              <w:t>{holderState}</w:t>
             </w:r>
           </w:p>
         </w:tc>
@@ -909,7 +758,57 @@
                 <w:b/>
                 <w:sz w:val="22"/>
               </w:rPr>
-              <w:t xml:space="preserve"> </w:t>
+              <w:t xml:space="preserve"> {</w:t>
+            </w:r>
+            <w:proofErr w:type="spellStart"/>
+            <w:r>
+              <w:rPr>
+                <w:rFonts w:ascii="Courier New" w:hAnsi="Courier New"/>
+                <w:b/>
+                <w:sz w:val="22"/>
+              </w:rPr>
+              <w:t>pati</w:t>
+            </w:r>
+            <w:r>
+              <w:rPr>
+                <w:rFonts w:ascii="Courier New" w:hAnsi="Courier New"/>
+                <w:b/>
+                <w:sz w:val="22"/>
+              </w:rPr>
+              <w:t>e</w:t>
+            </w:r>
+            <w:r>
+              <w:rPr>
+                <w:rFonts w:ascii="Courier New" w:hAnsi="Courier New"/>
+                <w:b/>
+                <w:sz w:val="22"/>
+              </w:rPr>
+              <w:t>n</w:t>
+            </w:r>
+            <w:r>
+              <w:rPr>
+                <w:rFonts w:ascii="Courier New" w:hAnsi="Courier New"/>
+                <w:b/>
+                <w:sz w:val="22"/>
+              </w:rPr>
+              <w:t>tZip</w:t>
+            </w:r>
+            <w:proofErr w:type="spellEnd"/>
+            <w:r>
+              <w:rPr>
+                <w:rFonts w:ascii="Courier New" w:hAnsi="Courier New"/>
+                <w:b/>
+                <w:sz w:val="22"/>
+              </w:rPr>
+              <w:t>}</w:t>
+            </w:r>
+            <w:r>
+              <w:rPr>
+                <w:rFonts w:ascii="Courier New" w:hAnsi="Courier New"/>
+                <w:b/>
+                <w:sz w:val="22"/>
+              </w:rPr>
+              <w:tab/>
             </w:r>
             <w:r>
               <w:rPr>
@@ -926,15 +825,7 @@
                 <w:b/>
                 <w:sz w:val="22"/>
               </w:rPr>
-              <w:t>patientZ</w:t>
-            </w:r>
-            <w:r>
-              <w:rPr>
-                <w:rFonts w:ascii="Courier New" w:hAnsi="Courier New"/>
-                <w:b/>
-                <w:sz w:val="22"/>
-              </w:rPr>
-              <w:t>ip</w:t>
+              <w:t>patientPhone</w:t>
             </w:r>
             <w:proofErr w:type="spellEnd"/>
             <w:r>
@@ -952,6 +843,30 @@
                 <w:sz w:val="22"/>
               </w:rPr>
               <w:tab/>
+            </w:r>
+            <w:r>
+              <w:rPr>
+                <w:rFonts w:ascii="Courier New" w:hAnsi="Courier New"/>
+                <w:b/>
+                <w:sz w:val="22"/>
+              </w:rPr>
+              <w:tab/>
+            </w:r>
+            <w:r>
+              <w:rPr>
+                <w:rFonts w:ascii="Courier New" w:hAnsi="Courier New"/>
+                <w:b/>
+                <w:sz w:val="22"/>
+              </w:rPr>
+              <w:tab/>
+            </w:r>
+            <w:r>
+              <w:rPr>
+                <w:rFonts w:ascii="Courier New" w:hAnsi="Courier New"/>
+                <w:b/>
+                <w:sz w:val="22"/>
+              </w:rPr>
+              <w:tab/>
               <w:t>{</w:t>
             </w:r>
             <w:proofErr w:type="spellStart"/>
@@ -961,15 +876,7 @@
                 <w:b/>
                 <w:sz w:val="22"/>
               </w:rPr>
-              <w:t>patientP</w:t>
-            </w:r>
-            <w:r>
-              <w:rPr>
-                <w:rFonts w:ascii="Courier New" w:hAnsi="Courier New"/>
-                <w:b/>
-                <w:sz w:val="22"/>
-              </w:rPr>
-              <w:t>hone</w:t>
+              <w:t>holderZip</w:t>
             </w:r>
             <w:proofErr w:type="spellEnd"/>
             <w:r>
@@ -994,30 +901,6 @@
                 <w:b/>
                 <w:sz w:val="22"/>
               </w:rPr>
-              <w:tab/>
-            </w:r>
-            <w:r>
-              <w:rPr>
-                <w:rFonts w:ascii="Courier New" w:hAnsi="Courier New"/>
-                <w:b/>
-                <w:sz w:val="22"/>
-              </w:rPr>
-              <w:tab/>
-            </w:r>
-            <w:r>
-              <w:rPr>
-                <w:rFonts w:ascii="Courier New" w:hAnsi="Courier New"/>
-                <w:b/>
-                <w:sz w:val="22"/>
-              </w:rPr>
-              <w:tab/>
-            </w:r>
-            <w:r>
-              <w:rPr>
-                <w:rFonts w:ascii="Courier New" w:hAnsi="Courier New"/>
-                <w:b/>
-                <w:sz w:val="22"/>
-              </w:rPr>
               <w:t>{</w:t>
             </w:r>
             <w:proofErr w:type="spellStart"/>
@@ -1025,68 +908,9 @@
               <w:rPr>
                 <w:rFonts w:ascii="Courier New" w:hAnsi="Courier New"/>
                 <w:b/>
-                <w:noProof/>
-                <w:sz w:val="22"/>
-              </w:rPr>
-              <w:t>holder</w:t>
-            </w:r>
-            <w:r>
-              <w:rPr>
-                <w:rFonts w:ascii="Courier New" w:hAnsi="Courier New"/>
-                <w:b/>
-                <w:sz w:val="22"/>
-              </w:rPr>
-              <w:t>Z</w:t>
-            </w:r>
-            <w:r>
-              <w:rPr>
-                <w:rFonts w:ascii="Courier New" w:hAnsi="Courier New"/>
-                <w:b/>
-                <w:sz w:val="22"/>
-              </w:rPr>
-              <w:t>ip</w:t>
-            </w:r>
-            <w:proofErr w:type="spellEnd"/>
-            <w:r>
-              <w:rPr>
-                <w:rFonts w:ascii="Courier New" w:hAnsi="Courier New"/>
-                <w:b/>
-                <w:sz w:val="22"/>
-              </w:rPr>
-              <w:t>}</w:t>
-            </w:r>
-            <w:r>
-              <w:rPr>
-                <w:rFonts w:ascii="Courier New" w:hAnsi="Courier New"/>
-                <w:b/>
-                <w:sz w:val="22"/>
-              </w:rPr>
-              <w:tab/>
-            </w:r>
-            <w:r>
-              <w:rPr>
-                <w:rFonts w:ascii="Courier New" w:hAnsi="Courier New"/>
-                <w:b/>
-                <w:sz w:val="22"/>
-              </w:rPr>
-              <w:t>{</w:t>
-            </w:r>
-            <w:proofErr w:type="spellStart"/>
-            <w:r>
-              <w:rPr>
-                <w:rFonts w:ascii="Courier New" w:hAnsi="Courier New"/>
-                <w:b/>
-                <w:sz w:val="22"/>
-              </w:rPr>
-              <w:t>holderP</w:t>
-            </w:r>
-            <w:r>
-              <w:rPr>
-                <w:rFonts w:ascii="Courier New" w:hAnsi="Courier New"/>
-                <w:b/>
-                <w:sz w:val="22"/>
-              </w:rPr>
-              <w:t>hone</w:t>
+                <w:sz w:val="22"/>
+              </w:rPr>
+              <w:t>holderPhone</w:t>
             </w:r>
             <w:proofErr w:type="spellEnd"/>
             <w:r>
@@ -1118,10 +942,43 @@
               <w:ind w:firstLine="7088"/>
               <w:rPr>
                 <w:rFonts w:ascii="Courier New" w:hAnsi="Courier New"/>
-                <w:b/>
                 <w:sz w:val="22"/>
               </w:rPr>
             </w:pPr>
+            <w:r>
+              <w:rPr>
+                <w:rFonts w:ascii="Courier New" w:hAnsi="Courier New"/>
+                <w:b/>
+                <w:sz w:val="22"/>
+              </w:rPr>
+              <w:t>{</w:t>
+            </w:r>
+            <w:proofErr w:type="spellStart"/>
+            <w:r>
+              <w:rPr>
+                <w:rFonts w:ascii="Courier New" w:hAnsi="Courier New"/>
+                <w:b/>
+                <w:sz w:val="22"/>
+              </w:rPr>
+              <w:t>policyNumber</w:t>
+            </w:r>
+            <w:proofErr w:type="spellEnd"/>
+            <w:r>
+              <w:rPr>
+                <w:rFonts w:ascii="Courier New" w:hAnsi="Courier New"/>
+                <w:b/>
+                <w:sz w:val="22"/>
+              </w:rPr>
+              <w:t>}</w:t>
+            </w:r>
+            <w:r>
+              <w:rPr>
+                <w:rFonts w:ascii="Courier New" w:hAnsi="Courier New"/>
+                <w:b/>
+                <w:sz w:val="22"/>
+              </w:rPr>
+              <w:t xml:space="preserve"> </w:t>
+            </w:r>
           </w:p>
         </w:tc>
       </w:tr>
@@ -1182,13 +1039,6 @@
                 <w:sz w:val="22"/>
               </w:rPr>
               <w:tab/>
-            </w:r>
-            <w:r>
-              <w:rPr>
-                <w:rFonts w:ascii="Courier New" w:hAnsi="Courier New"/>
-                <w:b/>
-                <w:sz w:val="22"/>
-              </w:rPr>
               <w:t>{</w:t>
             </w:r>
             <w:proofErr w:type="spellStart"/>
@@ -1198,7 +1048,7 @@
                 <w:b/>
                 <w:sz w:val="22"/>
               </w:rPr>
-              <w:t>dob</w:t>
+              <w:t>dobHolder</w:t>
             </w:r>
             <w:proofErr w:type="spellEnd"/>
             <w:r>
@@ -1216,15 +1066,15 @@
                 <w:sz w:val="22"/>
               </w:rPr>
               <w:tab/>
-            </w:r>
-            <w:r>
-              <w:rPr>
-                <w:rFonts w:ascii="Courier New" w:hAnsi="Courier New"/>
-                <w:b/>
-                <w:sz w:val="22"/>
-              </w:rPr>
-              <w:tab/>
               <w:t>X</w:t>
+            </w:r>
+            <w:r>
+              <w:rPr>
+                <w:rFonts w:ascii="Courier New" w:hAnsi="Courier New"/>
+                <w:b/>
+                <w:sz w:val="22"/>
+              </w:rPr>
+              <w:tab/>
             </w:r>
           </w:p>
         </w:tc>
@@ -1312,7 +1162,7 @@
                 <w:noProof/>
                 <w:sz w:val="22"/>
               </w:rPr>
-              <w:t>{state}</w:t>
+              <w:t>FL</w:t>
             </w:r>
             <w:r>
               <w:rPr>
@@ -1396,7 +1246,25 @@
                 <w:noProof/>
                 <w:sz w:val="22"/>
               </w:rPr>
-              <w:t>{insurance}</w:t>
+              <w:t>{</w:t>
+            </w:r>
+            <w:r>
+              <w:rPr>
+                <w:rFonts w:ascii="Courier New" w:hAnsi="Courier New"/>
+                <w:b/>
+                <w:noProof/>
+                <w:sz w:val="22"/>
+              </w:rPr>
+              <w:t>insuranceName</w:t>
+            </w:r>
+            <w:r>
+              <w:rPr>
+                <w:rFonts w:ascii="Courier New" w:hAnsi="Courier New"/>
+                <w:b/>
+                <w:noProof/>
+                <w:sz w:val="22"/>
+              </w:rPr>
+              <w:t>}</w:t>
             </w:r>
           </w:p>
         </w:tc>
@@ -1523,7 +1391,26 @@
                 <w:noProof/>
                 <w:sz w:val="22"/>
               </w:rPr>
-              <w:t>{dateReceipt}</w:t>
+              <w:t>{</w:t>
+            </w:r>
+            <w:r>
+              <w:rPr>
+                <w:rFonts w:ascii="Courier New" w:hAnsi="Courier New"/>
+                <w:b/>
+                <w:sz w:val="22"/>
+              </w:rPr>
+              <w:t>dv</w:t>
+            </w:r>
+            <w:bookmarkStart w:id="0" w:name="_GoBack"/>
+            <w:bookmarkEnd w:id="0"/>
+            <w:r>
+              <w:rPr>
+                <w:rFonts w:ascii="Courier New" w:hAnsi="Courier New"/>
+                <w:b/>
+                <w:noProof/>
+                <w:sz w:val="22"/>
+              </w:rPr>
+              <w:t>}</w:t>
             </w:r>
             <w:r>
               <w:rPr>
@@ -2740,8 +2627,6 @@
               </w:rPr>
               <w:tab/>
             </w:r>
-            <w:bookmarkStart w:id="0" w:name="_GoBack"/>
-            <w:bookmarkEnd w:id="0"/>
             <w:r>
               <w:rPr>
                 <w:rFonts w:ascii="Courier New" w:hAnsi="Courier New"/>
@@ -4384,7 +4269,7 @@
   <a:extraClrSchemeLst/>
   <a:extLst>
     <a:ext uri="{05A4C25C-085E-4340-85A3-A5531E510DB2}">
-      <thm15:themeFamily xmlns="" xmlns:thm15="http://schemas.microsoft.com/office/thememl/2012/main" name="Office Theme" id="{62F939B6-93AF-4DB8-9C6B-D6C7DFDC589F}" vid="{4A3C46E8-61CC-4603-A589-7422A47A8E4A}"/>
+      <thm15:themeFamily xmlns:thm15="http://schemas.microsoft.com/office/thememl/2012/main" xmlns="" name="Office Theme" id="{62F939B6-93AF-4DB8-9C6B-D6C7DFDC589F}" vid="{4A3C46E8-61CC-4603-A589-7422A47A8E4A}"/>
     </a:ext>
   </a:extLst>
 </a:theme>
@@ -4395,7 +4280,7 @@
 </file>
 
 <file path=customXml/itemProps1.xml><?xml version="1.0" encoding="utf-8"?>
-<ds:datastoreItem xmlns:ds="http://schemas.openxmlformats.org/officeDocument/2006/customXml" ds:itemID="{60FECF85-88A9-44EF-878F-C76A7366F69C}">
+<ds:datastoreItem xmlns:ds="http://schemas.openxmlformats.org/officeDocument/2006/customXml" ds:itemID="{F68AF40D-78A5-44A6-94DD-2B856F186607}">
   <ds:schemaRefs>
     <ds:schemaRef ds:uri="http://schemas.openxmlformats.org/officeDocument/2006/bibliography"/>
   </ds:schemaRefs>

</xml_diff>

<commit_message>
fixed bugs with doc
</commit_message>
<xml_diff>
--- a/public/tag-example.docx
+++ b/public/tag-example.docx
@@ -660,42 +660,30 @@
               <w:rPr>
                 <w:rFonts w:ascii="Courier New" w:hAnsi="Courier New"/>
                 <w:b/>
-                <w:sz w:val="22"/>
-              </w:rPr>
-              <w:tab/>
-            </w:r>
-            <w:r>
-              <w:rPr>
-                <w:rFonts w:ascii="Courier New" w:hAnsi="Courier New"/>
-                <w:b/>
-                <w:noProof/>
-                <w:sz w:val="22"/>
-              </w:rPr>
-              <w:t>X</w:t>
-            </w:r>
-            <w:r>
-              <w:rPr>
-                <w:rFonts w:ascii="Courier New" w:hAnsi="Courier New"/>
-                <w:b/>
-                <w:sz w:val="22"/>
-              </w:rPr>
-              <w:tab/>
-            </w:r>
-            <w:r>
-              <w:rPr>
-                <w:rFonts w:ascii="Courier New" w:hAnsi="Courier New"/>
-                <w:b/>
-                <w:sz w:val="22"/>
-              </w:rPr>
-              <w:tab/>
-            </w:r>
-            <w:r>
-              <w:rPr>
-                <w:rFonts w:ascii="Courier New" w:hAnsi="Courier New"/>
-                <w:b/>
-                <w:sz w:val="22"/>
-              </w:rPr>
-              <w:tab/>
+                <w:noProof/>
+                <w:sz w:val="22"/>
+              </w:rPr>
+              <w:t>{#</w:t>
+            </w:r>
+            <w:proofErr w:type="spellStart"/>
+            <w:r>
+              <w:rPr>
+                <w:rFonts w:ascii="Courier New" w:hAnsi="Courier New"/>
+                <w:b/>
+                <w:noProof/>
+                <w:sz w:val="22"/>
+              </w:rPr>
+              <w:t>hasSela</w:t>
+            </w:r>
+            <w:proofErr w:type="spellEnd"/>
+            <w:r>
+              <w:rPr>
+                <w:rFonts w:ascii="Courier New" w:hAnsi="Courier New"/>
+                <w:b/>
+                <w:noProof/>
+                <w:sz w:val="22"/>
+              </w:rPr>
+              <w:t>}</w:t>
             </w:r>
             <w:bookmarkStart w:id="0" w:name="_GoBack"/>
             <w:bookmarkEnd w:id="0"/>
@@ -706,6 +694,216 @@
                 <w:sz w:val="22"/>
               </w:rPr>
               <w:tab/>
+              <w:t>X</w:t>
+            </w:r>
+            <w:r>
+              <w:rPr>
+                <w:rFonts w:ascii="Courier New" w:hAnsi="Courier New"/>
+                <w:b/>
+                <w:sz w:val="22"/>
+              </w:rPr>
+              <w:tab/>
+            </w:r>
+            <w:r>
+              <w:rPr>
+                <w:rFonts w:ascii="Courier New" w:hAnsi="Courier New"/>
+                <w:b/>
+                <w:sz w:val="22"/>
+              </w:rPr>
+              <w:tab/>
+            </w:r>
+            <w:r>
+              <w:rPr>
+                <w:rFonts w:ascii="Courier New" w:hAnsi="Courier New"/>
+                <w:b/>
+                <w:sz w:val="22"/>
+              </w:rPr>
+              <w:tab/>
+            </w:r>
+            <w:r>
+              <w:rPr>
+                <w:rFonts w:ascii="Courier New" w:hAnsi="Courier New"/>
+                <w:b/>
+                <w:sz w:val="22"/>
+              </w:rPr>
+              <w:tab/>
+            </w:r>
+            <w:r>
+              <w:rPr>
+                <w:rFonts w:ascii="Courier New" w:hAnsi="Courier New"/>
+                <w:b/>
+                <w:noProof/>
+                <w:sz w:val="22"/>
+              </w:rPr>
+              <w:t>{</w:t>
+            </w:r>
+            <w:r>
+              <w:rPr>
+                <w:rFonts w:ascii="Courier New" w:hAnsi="Courier New"/>
+                <w:b/>
+                <w:noProof/>
+                <w:sz w:val="22"/>
+              </w:rPr>
+              <w:t>/hasSela}</w:t>
+            </w:r>
+            <w:r>
+              <w:rPr>
+                <w:rFonts w:ascii="Courier New" w:hAnsi="Courier New"/>
+                <w:b/>
+                <w:noProof/>
+                <w:sz w:val="22"/>
+              </w:rPr>
+              <w:t>{#hasSpouse}</w:t>
+            </w:r>
+            <w:r>
+              <w:rPr>
+                <w:rFonts w:ascii="Courier New" w:hAnsi="Courier New"/>
+                <w:b/>
+                <w:sz w:val="22"/>
+              </w:rPr>
+              <w:tab/>
+            </w:r>
+            <w:r>
+              <w:rPr>
+                <w:rFonts w:ascii="Courier New" w:hAnsi="Courier New"/>
+                <w:b/>
+                <w:sz w:val="22"/>
+              </w:rPr>
+              <w:tab/>
+              <w:t>X</w:t>
+            </w:r>
+            <w:r>
+              <w:rPr>
+                <w:rFonts w:ascii="Courier New" w:hAnsi="Courier New"/>
+                <w:b/>
+                <w:sz w:val="22"/>
+              </w:rPr>
+              <w:tab/>
+            </w:r>
+            <w:r>
+              <w:rPr>
+                <w:rFonts w:ascii="Courier New" w:hAnsi="Courier New"/>
+                <w:b/>
+                <w:sz w:val="22"/>
+              </w:rPr>
+              <w:tab/>
+            </w:r>
+            <w:r>
+              <w:rPr>
+                <w:rFonts w:ascii="Courier New" w:hAnsi="Courier New"/>
+                <w:b/>
+                <w:sz w:val="22"/>
+              </w:rPr>
+              <w:tab/>
+            </w:r>
+            <w:r>
+              <w:rPr>
+                <w:rFonts w:ascii="Courier New" w:hAnsi="Courier New"/>
+                <w:b/>
+                <w:noProof/>
+                <w:sz w:val="22"/>
+              </w:rPr>
+              <w:t>{/hasSpouse}{#hasChild}</w:t>
+            </w:r>
+            <w:r>
+              <w:rPr>
+                <w:rFonts w:ascii="Courier New" w:hAnsi="Courier New"/>
+                <w:b/>
+                <w:sz w:val="22"/>
+              </w:rPr>
+              <w:tab/>
+            </w:r>
+            <w:r>
+              <w:rPr>
+                <w:rFonts w:ascii="Courier New" w:hAnsi="Courier New"/>
+                <w:b/>
+                <w:sz w:val="22"/>
+              </w:rPr>
+              <w:tab/>
+            </w:r>
+            <w:r>
+              <w:rPr>
+                <w:rFonts w:ascii="Courier New" w:hAnsi="Courier New"/>
+                <w:b/>
+                <w:sz w:val="22"/>
+              </w:rPr>
+              <w:tab/>
+              <w:t>X</w:t>
+            </w:r>
+            <w:r>
+              <w:rPr>
+                <w:rFonts w:ascii="Courier New" w:hAnsi="Courier New"/>
+                <w:b/>
+                <w:sz w:val="22"/>
+              </w:rPr>
+              <w:tab/>
+            </w:r>
+            <w:r>
+              <w:rPr>
+                <w:rFonts w:ascii="Courier New" w:hAnsi="Courier New"/>
+                <w:b/>
+                <w:sz w:val="22"/>
+              </w:rPr>
+              <w:tab/>
+            </w:r>
+            <w:r>
+              <w:rPr>
+                <w:rFonts w:ascii="Courier New" w:hAnsi="Courier New"/>
+                <w:b/>
+                <w:noProof/>
+                <w:sz w:val="22"/>
+              </w:rPr>
+              <w:t>{/hasChild}{#hasOther}</w:t>
+            </w:r>
+            <w:r>
+              <w:rPr>
+                <w:rFonts w:ascii="Courier New" w:hAnsi="Courier New"/>
+                <w:b/>
+                <w:sz w:val="22"/>
+              </w:rPr>
+              <w:tab/>
+            </w:r>
+            <w:r>
+              <w:rPr>
+                <w:rFonts w:ascii="Courier New" w:hAnsi="Courier New"/>
+                <w:b/>
+                <w:sz w:val="22"/>
+              </w:rPr>
+              <w:tab/>
+            </w:r>
+            <w:r>
+              <w:rPr>
+                <w:rFonts w:ascii="Courier New" w:hAnsi="Courier New"/>
+                <w:b/>
+                <w:sz w:val="22"/>
+              </w:rPr>
+              <w:tab/>
+            </w:r>
+            <w:r>
+              <w:rPr>
+                <w:rFonts w:ascii="Courier New" w:hAnsi="Courier New"/>
+                <w:b/>
+                <w:sz w:val="22"/>
+              </w:rPr>
+              <w:tab/>
+              <w:t>X</w:t>
+            </w:r>
+            <w:r>
+              <w:rPr>
+                <w:rFonts w:ascii="Courier New" w:hAnsi="Courier New"/>
+                <w:b/>
+                <w:sz w:val="22"/>
+              </w:rPr>
+              <w:tab/>
+            </w:r>
+            <w:r>
+              <w:rPr>
+                <w:rFonts w:ascii="Courier New" w:hAnsi="Courier New"/>
+                <w:b/>
+                <w:noProof/>
+                <w:sz w:val="22"/>
+              </w:rPr>
+              <w:t>{/hasOther}</w:t>
             </w:r>
             <w:r>
               <w:rPr>
@@ -4373,7 +4571,7 @@
 </file>
 
 <file path=customXml/itemProps1.xml><?xml version="1.0" encoding="utf-8"?>
-<ds:datastoreItem xmlns:ds="http://schemas.openxmlformats.org/officeDocument/2006/customXml" ds:itemID="{618453AF-9E87-4ACC-BD86-6E9395570C3E}">
+<ds:datastoreItem xmlns:ds="http://schemas.openxmlformats.org/officeDocument/2006/customXml" ds:itemID="{0DD74CB0-BA35-4CFC-8D73-F3756754B78D}">
   <ds:schemaRefs>
     <ds:schemaRef ds:uri="http://schemas.openxmlformats.org/officeDocument/2006/bibliography"/>
   </ds:schemaRefs>

</xml_diff>

<commit_message>
fix auto switcher bug
</commit_message>
<xml_diff>
--- a/public/tag-example.docx
+++ b/public/tag-example.docx
@@ -1447,15 +1447,7 @@
                 <w:b/>
                 <w:sz w:val="22"/>
               </w:rPr>
-              <w:t>mp</w:t>
-            </w:r>
-            <w:r>
-              <w:rPr>
-                <w:rFonts w:ascii="Courier New" w:hAnsi="Courier New"/>
-                <w:b/>
-                <w:sz w:val="22"/>
-              </w:rPr>
-              <w:t>p</w:t>
+              <w:t>mpp</w:t>
             </w:r>
             <w:proofErr w:type="spellEnd"/>
             <w:r>
@@ -1498,15 +1490,7 @@
                 <w:b/>
                 <w:sz w:val="22"/>
               </w:rPr>
-              <w:t>mp</w:t>
-            </w:r>
-            <w:r>
-              <w:rPr>
-                <w:rFonts w:ascii="Courier New" w:hAnsi="Courier New"/>
-                <w:b/>
-                <w:sz w:val="22"/>
-              </w:rPr>
-              <w:t>p</w:t>
+              <w:t>mpp</w:t>
             </w:r>
             <w:proofErr w:type="spellEnd"/>
             <w:r>
@@ -1674,6 +1658,50 @@
                 <w:b/>
                 <w:sz w:val="22"/>
               </w:rPr>
+              <w:t>{#</w:t>
+            </w:r>
+            <w:proofErr w:type="spellStart"/>
+            <w:r>
+              <w:rPr>
+                <w:rFonts w:ascii="Courier New" w:hAnsi="Courier New"/>
+                <w:b/>
+                <w:sz w:val="22"/>
+              </w:rPr>
+              <w:t>hasA</w:t>
+            </w:r>
+            <w:proofErr w:type="spellEnd"/>
+            <w:r>
+              <w:rPr>
+                <w:rFonts w:ascii="Courier New" w:hAnsi="Courier New"/>
+                <w:b/>
+                <w:sz w:val="22"/>
+              </w:rPr>
+              <w:t>}</w:t>
+            </w:r>
+            <w:r>
+              <w:rPr>
+                <w:rFonts w:ascii="Courier New" w:hAnsi="Courier New"/>
+                <w:b/>
+                <w:sz w:val="22"/>
+              </w:rPr>
+              <w:tab/>
+            </w:r>
+            <w:bookmarkStart w:id="0" w:name="_GoBack"/>
+            <w:bookmarkEnd w:id="0"/>
+            <w:r>
+              <w:rPr>
+                <w:rFonts w:ascii="Courier New" w:hAnsi="Courier New"/>
+                <w:b/>
+                <w:sz w:val="22"/>
+              </w:rPr>
+              <w:t>{/hasA}</w:t>
+            </w:r>
+            <w:r>
+              <w:rPr>
+                <w:rFonts w:ascii="Courier New" w:hAnsi="Courier New"/>
+                <w:b/>
+                <w:sz w:val="22"/>
+              </w:rPr>
               <w:tab/>
             </w:r>
             <w:r>
@@ -1705,10 +1733,65 @@
               <w:rPr>
                 <w:rFonts w:ascii="Courier New" w:hAnsi="Courier New"/>
                 <w:b/>
-                <w:noProof/>
-                <w:sz w:val="22"/>
-              </w:rPr>
-              <w:t>{stateAccident}</w:t>
+                <w:sz w:val="22"/>
+              </w:rPr>
+              <w:t>{#</w:t>
+            </w:r>
+            <w:proofErr w:type="spellStart"/>
+            <w:r>
+              <w:rPr>
+                <w:rFonts w:ascii="Courier New" w:hAnsi="Courier New"/>
+                <w:b/>
+                <w:sz w:val="22"/>
+              </w:rPr>
+              <w:t>hasAu</w:t>
+            </w:r>
+            <w:proofErr w:type="spellEnd"/>
+            <w:r>
+              <w:rPr>
+                <w:rFonts w:ascii="Courier New" w:hAnsi="Courier New"/>
+                <w:b/>
+                <w:sz w:val="22"/>
+              </w:rPr>
+              <w:t>}</w:t>
+            </w:r>
+            <w:r>
+              <w:rPr>
+                <w:rFonts w:ascii="Courier New" w:hAnsi="Courier New"/>
+                <w:b/>
+                <w:noProof/>
+                <w:sz w:val="22"/>
+              </w:rPr>
+              <w:t>{</w:t>
+            </w:r>
+            <w:proofErr w:type="spellStart"/>
+            <w:r>
+              <w:rPr>
+                <w:rFonts w:ascii="Courier New" w:hAnsi="Courier New"/>
+                <w:b/>
+                <w:noProof/>
+                <w:sz w:val="22"/>
+              </w:rPr>
+              <w:t>stateAccident</w:t>
+            </w:r>
+            <w:proofErr w:type="spellEnd"/>
+            <w:r>
+              <w:rPr>
+                <w:rFonts w:ascii="Courier New" w:hAnsi="Courier New"/>
+                <w:b/>
+                <w:noProof/>
+                <w:sz w:val="22"/>
+              </w:rPr>
+              <w:t>}</w:t>
+            </w:r>
+            <w:r>
+              <w:rPr>
+                <w:rFonts w:ascii="Courier New" w:hAnsi="Courier New"/>
+                <w:b/>
+                <w:noProof/>
+                <w:sz w:val="22"/>
+              </w:rPr>
+              <w:t>{/hasAu}</w:t>
             </w:r>
             <w:r>
               <w:rPr>
@@ -1808,15 +1891,7 @@
                 <w:b/>
                 <w:sz w:val="22"/>
               </w:rPr>
-              <w:t>{</w:t>
-            </w:r>
-            <w:r>
-              <w:rPr>
-                <w:rFonts w:ascii="Courier New" w:hAnsi="Courier New"/>
-                <w:b/>
-                <w:sz w:val="22"/>
-              </w:rPr>
-              <w:t>/</w:t>
+              <w:t>{/</w:t>
             </w:r>
             <w:proofErr w:type="spellStart"/>
             <w:r>
@@ -1869,8 +1944,6 @@
               </w:rPr>
               <w:tab/>
             </w:r>
-            <w:bookmarkStart w:id="0" w:name="_GoBack"/>
-            <w:bookmarkEnd w:id="0"/>
             <w:r>
               <w:rPr>
                 <w:rFonts w:ascii="Courier New" w:hAnsi="Courier New"/>
@@ -4881,7 +4954,7 @@
   <a:extraClrSchemeLst/>
   <a:extLst>
     <a:ext uri="{05A4C25C-085E-4340-85A3-A5531E510DB2}">
-      <thm15:themeFamily xmlns:thm15="http://schemas.microsoft.com/office/thememl/2012/main" xmlns="" name="Office Theme" id="{62F939B6-93AF-4DB8-9C6B-D6C7DFDC589F}" vid="{4A3C46E8-61CC-4603-A589-7422A47A8E4A}"/>
+      <thm15:themeFamily xmlns="" xmlns:thm15="http://schemas.microsoft.com/office/thememl/2012/main" name="Office Theme" id="{62F939B6-93AF-4DB8-9C6B-D6C7DFDC589F}" vid="{4A3C46E8-61CC-4603-A589-7422A47A8E4A}"/>
     </a:ext>
   </a:extLst>
 </a:theme>
@@ -4892,7 +4965,7 @@
 </file>
 
 <file path=customXml/itemProps1.xml><?xml version="1.0" encoding="utf-8"?>
-<ds:datastoreItem xmlns:ds="http://schemas.openxmlformats.org/officeDocument/2006/customXml" ds:itemID="{41FBFA75-4309-4249-A3A0-CFCF26DC4679}">
+<ds:datastoreItem xmlns:ds="http://schemas.openxmlformats.org/officeDocument/2006/customXml" ds:itemID="{3B835BED-544E-4E24-9F51-B0225B2CABFF}">
   <ds:schemaRefs>
     <ds:schemaRef ds:uri="http://schemas.openxmlformats.org/officeDocument/2006/bibliography"/>
   </ds:schemaRefs>

</xml_diff>